<commit_message>
Inserido os diagramas de classe, sequencia e caso de uso
</commit_message>
<xml_diff>
--- a/analise-projeto/arquitetura_de_software.docx
+++ b/analise-projeto/arquitetura_de_software.docx
@@ -81,15 +81,7 @@
           <w:szCs w:val="28"/>
           <w:lang w:val="pt-BR"/>
         </w:rPr>
-        <w:t xml:space="preserve">Versão </w:t>
-      </w:r>
-      <w:r>
-        <w:rPr>
-          <w:sz w:val="28"/>
-          <w:szCs w:val="28"/>
-          <w:lang w:val="pt-BR"/>
-        </w:rPr>
-        <w:t>1.0</w:t>
+        <w:t>Versão 1.0</w:t>
       </w:r>
     </w:p>
     <w:p>
@@ -168,12 +160,6 @@
         <w:gridCol w:w="2304"/>
       </w:tblGrid>
       <w:tr>
-        <w:tblPrEx>
-          <w:tblCellMar>
-            <w:top w:w="0" w:type="dxa"/>
-            <w:bottom w:w="0" w:type="dxa"/>
-          </w:tblCellMar>
-        </w:tblPrEx>
         <w:tc>
           <w:tcPr>
             <w:tcW w:w="2304" w:type="dxa"/>
@@ -296,12 +282,6 @@
         </w:tc>
       </w:tr>
       <w:tr>
-        <w:tblPrEx>
-          <w:tblCellMar>
-            <w:top w:w="0" w:type="dxa"/>
-            <w:bottom w:w="0" w:type="dxa"/>
-          </w:tblCellMar>
-        </w:tblPrEx>
         <w:tc>
           <w:tcPr>
             <w:tcW w:w="2304" w:type="dxa"/>
@@ -323,19 +303,7 @@
               <w:rPr>
                 <w:lang w:val="pt-BR"/>
               </w:rPr>
-              <w:t>18</w:t>
-            </w:r>
-            <w:r>
-              <w:rPr>
-                <w:lang w:val="pt-BR"/>
-              </w:rPr>
-              <w:t>/06</w:t>
-            </w:r>
-            <w:r>
-              <w:rPr>
-                <w:lang w:val="pt-BR"/>
-              </w:rPr>
-              <w:t>/2021</w:t>
+              <w:t>18/06/2021</w:t>
             </w:r>
           </w:p>
         </w:tc>
@@ -430,12 +398,6 @@
         </w:tc>
       </w:tr>
       <w:tr>
-        <w:tblPrEx>
-          <w:tblCellMar>
-            <w:top w:w="0" w:type="dxa"/>
-            <w:bottom w:w="0" w:type="dxa"/>
-          </w:tblCellMar>
-        </w:tblPrEx>
         <w:tc>
           <w:tcPr>
             <w:tcW w:w="2304" w:type="dxa"/>
@@ -514,12 +476,6 @@
         </w:tc>
       </w:tr>
       <w:tr>
-        <w:tblPrEx>
-          <w:tblCellMar>
-            <w:top w:w="0" w:type="dxa"/>
-            <w:bottom w:w="0" w:type="dxa"/>
-          </w:tblCellMar>
-        </w:tblPrEx>
         <w:tc>
           <w:tcPr>
             <w:tcW w:w="2304" w:type="dxa"/>
@@ -598,12 +554,6 @@
         </w:tc>
       </w:tr>
       <w:tr>
-        <w:tblPrEx>
-          <w:tblCellMar>
-            <w:top w:w="0" w:type="dxa"/>
-            <w:bottom w:w="0" w:type="dxa"/>
-          </w:tblCellMar>
-        </w:tblPrEx>
         <w:tc>
           <w:tcPr>
             <w:tcW w:w="2304" w:type="dxa"/>
@@ -1170,13 +1120,7 @@
         <w:rPr>
           <w:noProof/>
         </w:rPr>
-        <w:instrText xml:space="preserve"> P</w:instrText>
-      </w:r>
-      <w:r>
-        <w:rPr>
-          <w:noProof/>
-        </w:rPr>
-        <w:instrText xml:space="preserve">AGEREF _Toc18206180 \h </w:instrText>
+        <w:instrText xml:space="preserve"> PAGEREF _Toc18206180 \h </w:instrText>
       </w:r>
       <w:r>
         <w:rPr>
@@ -1228,14 +1172,7 @@
           <w:noProof/>
           <w:lang w:val="pt-BR"/>
         </w:rPr>
-        <w:t>2</w:t>
-      </w:r>
-      <w:r>
-        <w:rPr>
-          <w:noProof/>
-          <w:lang w:val="pt-BR"/>
-        </w:rPr>
-        <w:t>.</w:t>
+        <w:t>2.</w:t>
       </w:r>
       <w:r>
         <w:rPr>
@@ -1301,6 +1238,84 @@
     </w:p>
     <w:p>
       <w:pPr>
+        <w:pStyle w:val="Sumrio1"/>
+        <w:tabs>
+          <w:tab w:val="left" w:pos="432"/>
+        </w:tabs>
+        <w:rPr>
+          <w:noProof/>
+          <w:snapToGrid/>
+          <w:sz w:val="24"/>
+          <w:szCs w:val="24"/>
+        </w:rPr>
+      </w:pPr>
+      <w:r>
+        <w:rPr>
+          <w:noProof/>
+          <w:lang w:val="pt-BR"/>
+        </w:rPr>
+        <w:t>3.</w:t>
+      </w:r>
+      <w:r>
+        <w:rPr>
+          <w:noProof/>
+          <w:snapToGrid/>
+          <w:sz w:val="24"/>
+          <w:szCs w:val="24"/>
+        </w:rPr>
+        <w:tab/>
+      </w:r>
+      <w:r>
+        <w:rPr>
+          <w:noProof/>
+          <w:lang w:val="pt-BR"/>
+        </w:rPr>
+        <w:t>Visão Lógica</w:t>
+      </w:r>
+      <w:r>
+        <w:rPr>
+          <w:noProof/>
+        </w:rPr>
+        <w:tab/>
+      </w:r>
+      <w:r>
+        <w:rPr>
+          <w:noProof/>
+        </w:rPr>
+        <w:fldChar w:fldCharType="begin"/>
+      </w:r>
+      <w:r>
+        <w:rPr>
+          <w:noProof/>
+        </w:rPr>
+        <w:instrText xml:space="preserve"> PAGEREF _Toc18206185 \h </w:instrText>
+      </w:r>
+      <w:r>
+        <w:rPr>
+          <w:noProof/>
+        </w:rPr>
+      </w:r>
+      <w:r>
+        <w:rPr>
+          <w:noProof/>
+        </w:rPr>
+        <w:fldChar w:fldCharType="separate"/>
+      </w:r>
+      <w:r>
+        <w:rPr>
+          <w:noProof/>
+        </w:rPr>
+        <w:t>5</w:t>
+      </w:r>
+      <w:r>
+        <w:rPr>
+          <w:noProof/>
+        </w:rPr>
+        <w:fldChar w:fldCharType="end"/>
+      </w:r>
+    </w:p>
+    <w:p>
+      <w:pPr>
         <w:pStyle w:val="Sumrio2"/>
         <w:tabs>
           <w:tab w:val="left" w:pos="1000"/>
@@ -1310,24 +1325,79 @@
           <w:snapToGrid/>
           <w:sz w:val="24"/>
           <w:szCs w:val="24"/>
-          <w:lang w:val="fr-FR"/>
-        </w:rPr>
-      </w:pPr>
-      <w:r>
-        <w:rPr>
-          <w:noProof/>
-          <w:lang w:val="pt-BR"/>
-        </w:rPr>
-        <w:t>2</w:t>
-      </w:r>
-      <w:r>
-        <w:rPr>
-          <w:noProof/>
-          <w:lang w:val="pt-BR"/>
-        </w:rPr>
-        <w:t>.1</w:t>
-      </w:r>
-      <w:r>
+        </w:rPr>
+      </w:pPr>
+      <w:r>
+        <w:rPr>
+          <w:noProof/>
+          <w:lang w:val="pt-BR"/>
+        </w:rPr>
+        <w:t>3.1</w:t>
+      </w:r>
+      <w:r>
+        <w:rPr>
+          <w:noProof/>
+          <w:snapToGrid/>
+          <w:sz w:val="24"/>
+          <w:szCs w:val="24"/>
+        </w:rPr>
+        <w:tab/>
+      </w:r>
+      <w:r>
+        <w:rPr>
+          <w:noProof/>
+          <w:lang w:val="pt-BR"/>
+        </w:rPr>
+        <w:t>Diagrama de Classes</w:t>
+      </w:r>
+      <w:r>
+        <w:rPr>
+          <w:noProof/>
+        </w:rPr>
+        <w:tab/>
+      </w:r>
+      <w:r>
+        <w:rPr>
+          <w:noProof/>
+        </w:rPr>
+        <w:fldChar w:fldCharType="begin"/>
+      </w:r>
+      <w:r>
+        <w:rPr>
+          <w:noProof/>
+        </w:rPr>
+        <w:instrText xml:space="preserve"> PAGEREF _Toc18206186 \h </w:instrText>
+      </w:r>
+      <w:r>
+        <w:rPr>
+          <w:noProof/>
+        </w:rPr>
+      </w:r>
+      <w:r>
+        <w:rPr>
+          <w:noProof/>
+        </w:rPr>
+        <w:fldChar w:fldCharType="separate"/>
+      </w:r>
+      <w:r>
+        <w:rPr>
+          <w:noProof/>
+        </w:rPr>
+        <w:t>5</w:t>
+      </w:r>
+      <w:r>
+        <w:rPr>
+          <w:noProof/>
+        </w:rPr>
+        <w:fldChar w:fldCharType="end"/>
+      </w:r>
+    </w:p>
+    <w:p>
+      <w:pPr>
+        <w:pStyle w:val="Sumrio2"/>
+        <w:tabs>
+          <w:tab w:val="left" w:pos="1000"/>
+        </w:tabs>
         <w:rPr>
           <w:noProof/>
           <w:snapToGrid/>
@@ -1335,243 +1405,15 @@
           <w:szCs w:val="24"/>
           <w:lang w:val="fr-FR"/>
         </w:rPr>
-        <w:tab/>
-      </w:r>
-      <w:r>
-        <w:rPr>
-          <w:noProof/>
-          <w:lang w:val="pt-BR"/>
-        </w:rPr>
-        <w:t>Realizações de Casos de Uso</w:t>
-      </w:r>
-      <w:r>
-        <w:rPr>
-          <w:noProof/>
-          <w:lang w:val="fr-FR"/>
-        </w:rPr>
-        <w:tab/>
-      </w:r>
-      <w:r>
-        <w:rPr>
-          <w:noProof/>
-        </w:rPr>
-        <w:fldChar w:fldCharType="begin"/>
-      </w:r>
-      <w:r>
-        <w:rPr>
-          <w:noProof/>
-          <w:lang w:val="fr-FR"/>
-        </w:rPr>
-        <w:instrText xml:space="preserve"> PAGEREF _</w:instrText>
-      </w:r>
-      <w:r>
-        <w:rPr>
-          <w:noProof/>
-          <w:lang w:val="fr-FR"/>
-        </w:rPr>
-        <w:instrText xml:space="preserve">Toc18206184 \h </w:instrText>
-      </w:r>
-      <w:r>
-        <w:rPr>
-          <w:noProof/>
-        </w:rPr>
-      </w:r>
-      <w:r>
-        <w:rPr>
-          <w:noProof/>
-        </w:rPr>
-        <w:fldChar w:fldCharType="separate"/>
-      </w:r>
-      <w:r>
-        <w:rPr>
-          <w:noProof/>
-          <w:lang w:val="fr-FR"/>
-        </w:rPr>
-        <w:t>5</w:t>
-      </w:r>
-      <w:r>
-        <w:rPr>
-          <w:noProof/>
-        </w:rPr>
-        <w:fldChar w:fldCharType="end"/>
-      </w:r>
-    </w:p>
-    <w:p>
-      <w:pPr>
-        <w:pStyle w:val="Sumrio1"/>
-        <w:tabs>
-          <w:tab w:val="left" w:pos="432"/>
-        </w:tabs>
-        <w:rPr>
-          <w:noProof/>
-          <w:snapToGrid/>
-          <w:sz w:val="24"/>
-          <w:szCs w:val="24"/>
-        </w:rPr>
-      </w:pPr>
-      <w:r>
-        <w:rPr>
-          <w:noProof/>
-          <w:lang w:val="pt-BR"/>
-        </w:rPr>
-        <w:t>3</w:t>
-      </w:r>
-      <w:r>
-        <w:rPr>
-          <w:noProof/>
-          <w:lang w:val="pt-BR"/>
-        </w:rPr>
-        <w:t>.</w:t>
-      </w:r>
-      <w:r>
-        <w:rPr>
-          <w:noProof/>
-          <w:snapToGrid/>
-          <w:sz w:val="24"/>
-          <w:szCs w:val="24"/>
-        </w:rPr>
-        <w:tab/>
-      </w:r>
-      <w:r>
-        <w:rPr>
-          <w:noProof/>
-          <w:lang w:val="pt-BR"/>
-        </w:rPr>
-        <w:t>Visão Lógica</w:t>
-      </w:r>
-      <w:r>
-        <w:rPr>
-          <w:noProof/>
-        </w:rPr>
-        <w:tab/>
-      </w:r>
-      <w:r>
-        <w:rPr>
-          <w:noProof/>
-        </w:rPr>
-        <w:fldChar w:fldCharType="begin"/>
-      </w:r>
-      <w:r>
-        <w:rPr>
-          <w:noProof/>
-        </w:rPr>
-        <w:instrText xml:space="preserve"> PAGEREF _Toc18206185 \h </w:instrText>
-      </w:r>
-      <w:r>
-        <w:rPr>
-          <w:noProof/>
-        </w:rPr>
-      </w:r>
-      <w:r>
-        <w:rPr>
-          <w:noProof/>
-        </w:rPr>
-        <w:fldChar w:fldCharType="separate"/>
-      </w:r>
-      <w:r>
-        <w:rPr>
-          <w:noProof/>
-        </w:rPr>
-        <w:t>5</w:t>
-      </w:r>
-      <w:r>
-        <w:rPr>
-          <w:noProof/>
-        </w:rPr>
-        <w:fldChar w:fldCharType="end"/>
-      </w:r>
-    </w:p>
-    <w:p>
-      <w:pPr>
-        <w:pStyle w:val="Sumrio2"/>
-        <w:tabs>
-          <w:tab w:val="left" w:pos="1000"/>
-        </w:tabs>
-        <w:rPr>
-          <w:noProof/>
-          <w:snapToGrid/>
-          <w:sz w:val="24"/>
-          <w:szCs w:val="24"/>
-        </w:rPr>
-      </w:pPr>
-      <w:r>
-        <w:rPr>
-          <w:noProof/>
-          <w:lang w:val="pt-BR"/>
-        </w:rPr>
-        <w:t>3</w:t>
-      </w:r>
-      <w:r>
-        <w:rPr>
-          <w:noProof/>
-          <w:lang w:val="pt-BR"/>
-        </w:rPr>
-        <w:t>.1</w:t>
-      </w:r>
-      <w:r>
-        <w:rPr>
-          <w:noProof/>
-          <w:snapToGrid/>
-          <w:sz w:val="24"/>
-          <w:szCs w:val="24"/>
-        </w:rPr>
-        <w:tab/>
-      </w:r>
-      <w:r>
-        <w:rPr>
-          <w:noProof/>
-          <w:lang w:val="pt-BR"/>
-        </w:rPr>
-        <w:t>Visão Geral</w:t>
-      </w:r>
-      <w:r>
-        <w:rPr>
-          <w:noProof/>
-        </w:rPr>
-        <w:tab/>
-      </w:r>
-      <w:r>
-        <w:rPr>
-          <w:noProof/>
-        </w:rPr>
-        <w:fldChar w:fldCharType="begin"/>
-      </w:r>
-      <w:r>
-        <w:rPr>
-          <w:noProof/>
-        </w:rPr>
-        <w:instrText xml:space="preserve"> PAGEREF _Toc18206186 \h </w:instrText>
-      </w:r>
-      <w:r>
-        <w:rPr>
-          <w:noProof/>
-        </w:rPr>
-      </w:r>
-      <w:r>
-        <w:rPr>
-          <w:noProof/>
-        </w:rPr>
-        <w:fldChar w:fldCharType="separate"/>
-      </w:r>
-      <w:r>
-        <w:rPr>
-          <w:noProof/>
-        </w:rPr>
-        <w:t>5</w:t>
-      </w:r>
-      <w:r>
-        <w:rPr>
-          <w:noProof/>
-        </w:rPr>
-        <w:fldChar w:fldCharType="end"/>
-      </w:r>
-    </w:p>
-    <w:p>
-      <w:pPr>
-        <w:pStyle w:val="Sumrio2"/>
-        <w:tabs>
-          <w:tab w:val="left" w:pos="1000"/>
-        </w:tabs>
+      </w:pPr>
+      <w:r>
+        <w:rPr>
+          <w:noProof/>
+          <w:lang w:val="pt-BR"/>
+        </w:rPr>
+        <w:t>3.2</w:t>
+      </w:r>
+      <w:r>
         <w:rPr>
           <w:noProof/>
           <w:snapToGrid/>
@@ -1579,22 +1421,66 @@
           <w:szCs w:val="24"/>
           <w:lang w:val="fr-FR"/>
         </w:rPr>
-      </w:pPr>
-      <w:r>
-        <w:rPr>
-          <w:noProof/>
-          <w:lang w:val="pt-BR"/>
-        </w:rPr>
-        <w:t>3</w:t>
-      </w:r>
-      <w:r>
-        <w:rPr>
-          <w:noProof/>
-          <w:lang w:val="pt-BR"/>
-        </w:rPr>
-        <w:t>.2</w:t>
-      </w:r>
-      <w:r>
+        <w:tab/>
+      </w:r>
+      <w:r>
+        <w:rPr>
+          <w:noProof/>
+          <w:lang w:val="pt-BR"/>
+        </w:rPr>
+        <w:t>Diagrama de Sequência</w:t>
+      </w:r>
+      <w:r>
+        <w:rPr>
+          <w:noProof/>
+          <w:lang w:val="fr-FR"/>
+        </w:rPr>
+        <w:tab/>
+      </w:r>
+      <w:r>
+        <w:rPr>
+          <w:noProof/>
+        </w:rPr>
+        <w:fldChar w:fldCharType="begin"/>
+      </w:r>
+      <w:r>
+        <w:rPr>
+          <w:noProof/>
+          <w:lang w:val="fr-FR"/>
+        </w:rPr>
+        <w:instrText xml:space="preserve"> PAGEREF _Toc18206187 \h </w:instrText>
+      </w:r>
+      <w:r>
+        <w:rPr>
+          <w:noProof/>
+        </w:rPr>
+      </w:r>
+      <w:r>
+        <w:rPr>
+          <w:noProof/>
+        </w:rPr>
+        <w:fldChar w:fldCharType="separate"/>
+      </w:r>
+      <w:r>
+        <w:rPr>
+          <w:noProof/>
+          <w:lang w:val="fr-FR"/>
+        </w:rPr>
+        <w:t>5</w:t>
+      </w:r>
+      <w:r>
+        <w:rPr>
+          <w:noProof/>
+        </w:rPr>
+        <w:fldChar w:fldCharType="end"/>
+      </w:r>
+    </w:p>
+    <w:p>
+      <w:pPr>
+        <w:pStyle w:val="Sumrio1"/>
+        <w:tabs>
+          <w:tab w:val="left" w:pos="864"/>
+        </w:tabs>
         <w:rPr>
           <w:noProof/>
           <w:snapToGrid/>
@@ -1602,73 +1488,6 @@
           <w:szCs w:val="24"/>
           <w:lang w:val="fr-FR"/>
         </w:rPr>
-        <w:tab/>
-      </w:r>
-      <w:r>
-        <w:rPr>
-          <w:noProof/>
-          <w:lang w:val="pt-BR"/>
-        </w:rPr>
-        <w:t>Pacotes de Design Significativos do Ponto de Vista da Arquitetura</w:t>
-      </w:r>
-      <w:r>
-        <w:rPr>
-          <w:noProof/>
-          <w:lang w:val="fr-FR"/>
-        </w:rPr>
-        <w:tab/>
-      </w:r>
-      <w:r>
-        <w:rPr>
-          <w:noProof/>
-        </w:rPr>
-        <w:fldChar w:fldCharType="begin"/>
-      </w:r>
-      <w:r>
-        <w:rPr>
-          <w:noProof/>
-          <w:lang w:val="fr-FR"/>
-        </w:rPr>
-        <w:instrText xml:space="preserve"> PAGEREF _Toc18206187 \h </w:instrText>
-      </w:r>
-      <w:r>
-        <w:rPr>
-          <w:noProof/>
-        </w:rPr>
-      </w:r>
-      <w:r>
-        <w:rPr>
-          <w:noProof/>
-        </w:rPr>
-        <w:fldChar w:fldCharType="separate"/>
-      </w:r>
-      <w:r>
-        <w:rPr>
-          <w:noProof/>
-          <w:lang w:val="fr-FR"/>
-        </w:rPr>
-        <w:t>5</w:t>
-      </w:r>
-      <w:r>
-        <w:rPr>
-          <w:noProof/>
-        </w:rPr>
-        <w:fldChar w:fldCharType="end"/>
-      </w:r>
-    </w:p>
-    <w:p>
-      <w:pPr>
-        <w:pStyle w:val="Sumrio1"/>
-        <w:tabs>
-          <w:tab w:val="left" w:pos="864"/>
-        </w:tabs>
-        <w:rPr>
-          <w:noProof/>
-          <w:snapToGrid/>
-          <w:sz w:val="24"/>
-          <w:szCs w:val="24"/>
-          <w:lang w:val="fr-FR"/>
-        </w:rPr>
       </w:pPr>
     </w:p>
     <w:p>
@@ -1743,635 +1562,1011 @@
         <w:rPr>
           <w:lang w:val="pt-BR"/>
         </w:rPr>
-        <w:t>I</w:t>
-      </w:r>
-      <w:r>
-        <w:rPr>
-          <w:lang w:val="pt-BR"/>
-        </w:rPr>
-        <w:t>ntrodução</w:t>
+        <w:t>Introduç</w:t>
       </w:r>
       <w:bookmarkEnd w:id="0"/>
       <w:bookmarkEnd w:id="1"/>
-    </w:p>
-    <w:p>
-      <w:pPr>
-        <w:pStyle w:val="InfoBlue"/>
-        <w:rPr>
-          <w:lang w:val="pt-BR"/>
-        </w:rPr>
-      </w:pPr>
-      <w:r>
-        <w:rPr>
-          <w:lang w:val="pt-BR"/>
-        </w:rPr>
-        <w:t xml:space="preserve">[A introdução do </w:t>
-      </w:r>
-      <w:r>
-        <w:rPr>
+      <w:r>
+        <w:rPr>
+          <w:lang w:val="pt-BR"/>
+        </w:rPr>
+        <w:t>ão</w:t>
+      </w:r>
+    </w:p>
+    <w:p>
+      <w:pPr>
+        <w:pStyle w:val="Ttulo2"/>
+        <w:rPr>
+          <w:lang w:val="pt-BR"/>
+        </w:rPr>
+      </w:pPr>
+      <w:bookmarkStart w:id="2" w:name="_Toc456598587"/>
+      <w:bookmarkStart w:id="3" w:name="_Toc18206176"/>
+      <w:r>
+        <w:rPr>
+          <w:lang w:val="pt-BR"/>
+        </w:rPr>
+        <w:t>Finalidade</w:t>
+      </w:r>
+      <w:bookmarkEnd w:id="2"/>
+      <w:bookmarkEnd w:id="3"/>
+    </w:p>
+    <w:p>
+      <w:pPr>
+        <w:ind w:left="720"/>
+        <w:rPr>
+          <w:lang w:val="pt-BR"/>
+        </w:rPr>
+      </w:pPr>
+      <w:bookmarkStart w:id="4" w:name="_Toc456598588"/>
+      <w:r>
+        <w:rPr>
+          <w:lang w:val="pt-BR"/>
+        </w:rPr>
+        <w:t xml:space="preserve">Este documento </w:t>
+      </w:r>
+      <w:r>
+        <w:rPr>
+          <w:lang w:val="pt-BR"/>
+        </w:rPr>
+        <w:t xml:space="preserve">tem como intuito mostrar </w:t>
+      </w:r>
+      <w:r>
+        <w:rPr>
+          <w:lang w:val="pt-BR"/>
+        </w:rPr>
+        <w:t>a forma como o Sistema de Estacionamento está arquitetado, bem como suas</w:t>
+      </w:r>
+      <w:r>
+        <w:rPr>
+          <w:lang w:val="pt-BR"/>
+        </w:rPr>
+        <w:t xml:space="preserve"> funcionalidades, </w:t>
+      </w:r>
+      <w:r>
+        <w:rPr>
+          <w:lang w:val="pt-BR"/>
+        </w:rPr>
+        <w:t>estruturas</w:t>
+      </w:r>
+      <w:r>
+        <w:rPr>
+          <w:lang w:val="pt-BR"/>
+        </w:rPr>
+        <w:t xml:space="preserve"> e </w:t>
+      </w:r>
+      <w:r>
+        <w:rPr>
+          <w:lang w:val="pt-BR"/>
+        </w:rPr>
+        <w:t>funcionamento.</w:t>
+      </w:r>
+    </w:p>
+    <w:p>
+      <w:pPr>
+        <w:pStyle w:val="Ttulo2"/>
+        <w:rPr>
+          <w:lang w:val="pt-BR"/>
+        </w:rPr>
+      </w:pPr>
+      <w:bookmarkStart w:id="5" w:name="_Toc18206177"/>
+      <w:r>
+        <w:rPr>
+          <w:lang w:val="pt-BR"/>
+        </w:rPr>
+        <w:t>Escopo</w:t>
+      </w:r>
+      <w:bookmarkEnd w:id="4"/>
+      <w:bookmarkEnd w:id="5"/>
+    </w:p>
+    <w:p>
+      <w:pPr>
+        <w:ind w:left="720"/>
+        <w:rPr>
+          <w:lang w:val="pt-BR"/>
+        </w:rPr>
+      </w:pPr>
+      <w:r>
+        <w:rPr>
+          <w:lang w:val="pt-BR"/>
+        </w:rPr>
+        <w:t xml:space="preserve">O presente documento </w:t>
+      </w:r>
+      <w:r>
+        <w:rPr>
+          <w:lang w:val="pt-BR"/>
+        </w:rPr>
+        <w:t xml:space="preserve">ajuda </w:t>
+      </w:r>
+      <w:r>
+        <w:rPr>
+          <w:lang w:val="pt-BR"/>
+        </w:rPr>
+        <w:t>os envolvidos e interessados no projeto Sistema de Estacionamento</w:t>
+      </w:r>
+      <w:r>
+        <w:rPr>
+          <w:lang w:val="pt-BR"/>
+        </w:rPr>
+        <w:t xml:space="preserve"> </w:t>
+      </w:r>
+      <w:r>
+        <w:rPr>
+          <w:lang w:val="pt-BR"/>
+        </w:rPr>
+        <w:t xml:space="preserve">a compreender como </w:t>
+      </w:r>
+      <w:r>
+        <w:rPr>
+          <w:lang w:val="pt-BR"/>
+        </w:rPr>
+        <w:t>ele foi feito e organizado.</w:t>
+      </w:r>
+    </w:p>
+    <w:p>
+      <w:pPr>
+        <w:pStyle w:val="Ttulo2"/>
+        <w:rPr>
+          <w:lang w:val="pt-BR"/>
+        </w:rPr>
+      </w:pPr>
+      <w:bookmarkStart w:id="6" w:name="_Toc456598591"/>
+      <w:bookmarkStart w:id="7" w:name="_Toc18206180"/>
+      <w:r>
+        <w:rPr>
+          <w:lang w:val="pt-BR"/>
+        </w:rPr>
+        <w:t>Visão Geral</w:t>
+      </w:r>
+      <w:bookmarkEnd w:id="6"/>
+      <w:bookmarkEnd w:id="7"/>
+    </w:p>
+    <w:p>
+      <w:pPr>
+        <w:ind w:left="720"/>
+        <w:rPr>
+          <w:lang w:val="pt-BR"/>
+        </w:rPr>
+      </w:pPr>
+      <w:r>
+        <w:rPr>
+          <w:lang w:val="pt-BR"/>
+        </w:rPr>
+        <w:t xml:space="preserve">Serão apresentados neste documento os casos de uso </w:t>
+      </w:r>
+      <w:r>
+        <w:rPr>
+          <w:lang w:val="pt-BR"/>
+        </w:rPr>
+        <w:t>do Sistema de Estacionamento, o diagrama de classe</w:t>
+      </w:r>
+      <w:r>
+        <w:rPr>
+          <w:lang w:val="pt-BR"/>
+        </w:rPr>
+        <w:t>s e por fim um diagrama de sequência.</w:t>
+      </w:r>
+    </w:p>
+    <w:p>
+      <w:pPr>
+        <w:ind w:left="720"/>
+        <w:rPr>
+          <w:lang w:val="pt-BR"/>
+        </w:rPr>
+      </w:pPr>
+    </w:p>
+    <w:p>
+      <w:pPr>
+        <w:pStyle w:val="Ttulo1"/>
+        <w:ind w:left="360" w:hanging="360"/>
+        <w:rPr>
+          <w:lang w:val="pt-BR"/>
+        </w:rPr>
+      </w:pPr>
+      <w:bookmarkStart w:id="8" w:name="_Toc18206183"/>
+      <w:r>
+        <w:rPr>
+          <w:lang w:val="pt-BR"/>
+        </w:rPr>
+        <w:t>Visão de Casos de Uso</w:t>
+      </w:r>
+      <w:bookmarkEnd w:id="8"/>
+      <w:r>
+        <w:rPr>
+          <w:lang w:val="pt-BR"/>
+        </w:rPr>
+        <w:t xml:space="preserve"> </w:t>
+      </w:r>
+    </w:p>
+    <w:p>
+      <w:pPr>
+        <w:ind w:left="360"/>
+        <w:rPr>
+          <w:lang w:val="pt-BR"/>
+        </w:rPr>
+      </w:pPr>
+      <w:r>
+        <w:rPr>
+          <w:lang w:val="pt-BR"/>
+        </w:rPr>
+        <w:pict w14:anchorId="4CBC1882">
+          <v:shapetype id="_x0000_t75" coordsize="21600,21600" o:spt="75" o:preferrelative="t" path="m@4@5l@4@11@9@11@9@5xe" filled="f" stroked="f">
+            <v:stroke joinstyle="miter"/>
+            <v:formulas>
+              <v:f eqn="if lineDrawn pixelLineWidth 0"/>
+              <v:f eqn="sum @0 1 0"/>
+              <v:f eqn="sum 0 0 @1"/>
+              <v:f eqn="prod @2 1 2"/>
+              <v:f eqn="prod @3 21600 pixelWidth"/>
+              <v:f eqn="prod @3 21600 pixelHeight"/>
+              <v:f eqn="sum @0 0 1"/>
+              <v:f eqn="prod @6 1 2"/>
+              <v:f eqn="prod @7 21600 pixelWidth"/>
+              <v:f eqn="sum @8 21600 0"/>
+              <v:f eqn="prod @7 21600 pixelHeight"/>
+              <v:f eqn="sum @10 21600 0"/>
+            </v:formulas>
+            <v:path o:extrusionok="f" gradientshapeok="t" o:connecttype="rect"/>
+            <o:lock v:ext="edit" aspectratio="t"/>
+          </v:shapetype>
+          <v:shape id="_x0000_i1035" type="#_x0000_t75" style="width:369pt;height:295.5pt">
+            <v:imagedata r:id="rId8" o:title="casos_uso"/>
+          </v:shape>
+        </w:pict>
+      </w:r>
+    </w:p>
+    <w:p>
+      <w:pPr>
+        <w:ind w:left="360"/>
+        <w:rPr>
+          <w:lang w:val="pt-BR"/>
+        </w:rPr>
+      </w:pPr>
+    </w:p>
+    <w:p>
+      <w:pPr>
+        <w:ind w:left="360"/>
+        <w:rPr>
+          <w:lang w:val="pt-BR"/>
+        </w:rPr>
+      </w:pPr>
+    </w:p>
+    <w:p>
+      <w:pPr>
+        <w:ind w:left="360"/>
+        <w:rPr>
+          <w:lang w:val="pt-BR"/>
+        </w:rPr>
+      </w:pPr>
+    </w:p>
+    <w:p>
+      <w:pPr>
+        <w:ind w:left="360"/>
+        <w:rPr>
+          <w:lang w:val="pt-BR"/>
+        </w:rPr>
+      </w:pPr>
+    </w:p>
+    <w:p>
+      <w:pPr>
+        <w:ind w:left="360"/>
+        <w:rPr>
+          <w:lang w:val="pt-BR"/>
+        </w:rPr>
+      </w:pPr>
+    </w:p>
+    <w:p>
+      <w:pPr>
+        <w:ind w:left="360"/>
+        <w:rPr>
+          <w:lang w:val="pt-BR"/>
+        </w:rPr>
+      </w:pPr>
+    </w:p>
+    <w:p>
+      <w:pPr>
+        <w:pStyle w:val="Ttulo1"/>
+        <w:ind w:left="360" w:hanging="360"/>
+        <w:rPr>
+          <w:lang w:val="pt-BR"/>
+        </w:rPr>
+      </w:pPr>
+      <w:bookmarkStart w:id="9" w:name="_Toc18206185"/>
+      <w:r>
+        <w:rPr>
+          <w:lang w:val="pt-BR"/>
+        </w:rPr>
+        <w:lastRenderedPageBreak/>
+        <w:t>Visão Lógica</w:t>
+      </w:r>
+      <w:bookmarkEnd w:id="9"/>
+      <w:r>
+        <w:rPr>
+          <w:lang w:val="pt-BR"/>
+        </w:rPr>
+        <w:t xml:space="preserve"> </w:t>
+      </w:r>
+    </w:p>
+    <w:p>
+      <w:pPr>
+        <w:pStyle w:val="Ttulo2"/>
+        <w:rPr>
+          <w:lang w:val="pt-BR"/>
+        </w:rPr>
+      </w:pPr>
+      <w:r>
+        <w:rPr>
+          <w:lang w:val="pt-BR"/>
+        </w:rPr>
+        <w:t>Diagrama de Classes</w:t>
+      </w:r>
+    </w:p>
+    <w:p>
+      <w:pPr>
+        <w:rPr>
+          <w:lang w:val="pt-BR"/>
+        </w:rPr>
+      </w:pPr>
+    </w:p>
+    <w:p>
+      <w:pPr>
+        <w:rPr>
+          <w:lang w:val="pt-BR"/>
+        </w:rPr>
+      </w:pPr>
+      <w:r>
+        <w:rPr>
+          <w:lang w:val="pt-BR"/>
+        </w:rPr>
+        <w:pict w14:anchorId="035B6DA6">
+          <v:shape id="_x0000_i1031" type="#_x0000_t75" style="width:468pt;height:339.75pt">
+            <v:imagedata r:id="rId9" o:title="tarefa-final-luque-Classes"/>
+          </v:shape>
+        </w:pict>
+      </w:r>
+    </w:p>
+    <w:p>
+      <w:pPr>
+        <w:rPr>
+          <w:lang w:val="pt-BR"/>
+        </w:rPr>
+      </w:pPr>
+    </w:p>
+    <w:p>
+      <w:pPr>
+        <w:numPr>
+          <w:ilvl w:val="0"/>
+          <w:numId w:val="24"/>
+        </w:numPr>
+        <w:rPr>
+          <w:rFonts w:ascii="Arial" w:hAnsi="Arial" w:cs="Arial"/>
           <w:b/>
           <w:bCs/>
           <w:lang w:val="pt-BR"/>
         </w:rPr>
-        <w:t>Documento de Arquitetura de Software</w:t>
-      </w:r>
-      <w:r>
-        <w:rPr>
-          <w:lang w:val="pt-BR"/>
-        </w:rPr>
-        <w:t xml:space="preserve"> fornec</w:t>
-      </w:r>
-      <w:r>
-        <w:rPr>
-          <w:lang w:val="pt-BR"/>
-        </w:rPr>
-        <w:t xml:space="preserve">e uma visão geral do documento inteiro. Ela inclui a finalidade, o escopo, as definições, os acrônimos, as abreviações, as referências e a visão geral do </w:t>
-      </w:r>
-      <w:r>
-        <w:rPr>
+      </w:pPr>
+      <w:r>
+        <w:rPr>
+          <w:rFonts w:ascii="Arial" w:hAnsi="Arial" w:cs="Arial"/>
           <w:b/>
           <w:bCs/>
           <w:lang w:val="pt-BR"/>
         </w:rPr>
-        <w:t>Documento de Arquitetura de Software</w:t>
-      </w:r>
-      <w:r>
-        <w:rPr>
-          <w:lang w:val="pt-BR"/>
-        </w:rPr>
-        <w:t>.]</w:t>
-      </w:r>
-    </w:p>
-    <w:p>
-      <w:pPr>
-        <w:pStyle w:val="Ttulo2"/>
-        <w:rPr>
-          <w:lang w:val="pt-BR"/>
-        </w:rPr>
-      </w:pPr>
-      <w:bookmarkStart w:id="2" w:name="_Toc456598587"/>
-      <w:bookmarkStart w:id="3" w:name="_Toc18206176"/>
-      <w:r>
-        <w:rPr>
-          <w:lang w:val="pt-BR"/>
-        </w:rPr>
-        <w:t>Finalidade</w:t>
-      </w:r>
-      <w:bookmarkEnd w:id="2"/>
-      <w:bookmarkEnd w:id="3"/>
-    </w:p>
-    <w:p>
-      <w:pPr>
-        <w:ind w:left="720"/>
-        <w:rPr>
-          <w:lang w:val="pt-BR"/>
-        </w:rPr>
-      </w:pPr>
-      <w:bookmarkStart w:id="4" w:name="_Toc456598588"/>
-      <w:r>
-        <w:rPr>
-          <w:lang w:val="pt-BR"/>
-        </w:rPr>
-        <w:t xml:space="preserve">Este documento oferece uma visão geral arquitetural </w:t>
-      </w:r>
-      <w:r>
-        <w:rPr>
-          <w:lang w:val="pt-BR"/>
-        </w:rPr>
-        <w:t>abrangente do sistema, usando diversas visões arquiteturais para representar diferentes aspectos do sistema. O objetivo deste documento é capturar e comunicar as decisões arquiteturais significativas que foram tomadas em relação ao sistema.</w:t>
-      </w:r>
-    </w:p>
-    <w:p>
-      <w:pPr>
-        <w:ind w:left="720"/>
-        <w:rPr>
-          <w:lang w:val="pt-BR"/>
-        </w:rPr>
-      </w:pPr>
-    </w:p>
-    <w:p>
-      <w:pPr>
-        <w:pStyle w:val="InfoBlue"/>
-        <w:rPr>
-          <w:lang w:val="pt-BR"/>
-        </w:rPr>
-      </w:pPr>
-      <w:r>
-        <w:rPr>
-          <w:lang w:val="pt-BR"/>
-        </w:rPr>
-        <w:t>[Esta seção de</w:t>
-      </w:r>
-      <w:r>
-        <w:rPr>
-          <w:lang w:val="pt-BR"/>
-        </w:rPr>
-        <w:t xml:space="preserve">fine o papel ou finalidade do </w:t>
-      </w:r>
-      <w:r>
-        <w:rPr>
+        <w:t xml:space="preserve">Principal: </w:t>
+      </w:r>
+      <w:r>
+        <w:rPr>
+          <w:rFonts w:ascii="Arial" w:hAnsi="Arial" w:cs="Arial"/>
+          <w:lang w:val="pt-BR"/>
+        </w:rPr>
+        <w:t xml:space="preserve">A classe Principal é a classe que </w:t>
+      </w:r>
+      <w:r>
+        <w:rPr>
+          <w:rFonts w:ascii="Arial" w:hAnsi="Arial" w:cs="Arial"/>
+          <w:lang w:val="pt-BR"/>
+        </w:rPr>
+        <w:t xml:space="preserve">inicializa o programa. Ela também é responsável por gerar a interface gráfica do programa. O programa possui </w:t>
+      </w:r>
+      <w:r>
+        <w:rPr>
+          <w:rFonts w:ascii="Arial" w:hAnsi="Arial" w:cs="Arial"/>
+          <w:lang w:val="pt-BR"/>
+        </w:rPr>
+        <w:t>três guias</w:t>
+      </w:r>
+      <w:r>
+        <w:rPr>
+          <w:rFonts w:ascii="Arial" w:hAnsi="Arial" w:cs="Arial"/>
+          <w:lang w:val="pt-BR"/>
+        </w:rPr>
+        <w:t xml:space="preserve">, que são: </w:t>
+      </w:r>
+      <w:r>
+        <w:rPr>
+          <w:rFonts w:ascii="Arial" w:hAnsi="Arial" w:cs="Arial"/>
+          <w:lang w:val="pt-BR"/>
+        </w:rPr>
+        <w:t>“Estacionamento”, ”Configuração de Vaga</w:t>
+      </w:r>
+      <w:r>
+        <w:rPr>
+          <w:rFonts w:ascii="Arial" w:hAnsi="Arial" w:cs="Arial"/>
+          <w:lang w:val="pt-BR"/>
+        </w:rPr>
+        <w:t>s</w:t>
+      </w:r>
+      <w:r>
+        <w:rPr>
+          <w:rFonts w:ascii="Arial" w:hAnsi="Arial" w:cs="Arial"/>
+          <w:lang w:val="pt-BR"/>
+        </w:rPr>
+        <w:t>” e “</w:t>
+      </w:r>
+      <w:r>
+        <w:rPr>
+          <w:rFonts w:ascii="Arial" w:hAnsi="Arial" w:cs="Arial"/>
+          <w:lang w:val="pt-BR"/>
+        </w:rPr>
+        <w:t>Relatório”</w:t>
+      </w:r>
+      <w:r>
+        <w:rPr>
+          <w:rFonts w:ascii="Arial" w:hAnsi="Arial" w:cs="Arial"/>
+          <w:lang w:val="pt-BR"/>
+        </w:rPr>
+        <w:t>.</w:t>
+      </w:r>
+      <w:r>
+        <w:rPr>
+          <w:rFonts w:ascii="Arial" w:hAnsi="Arial" w:cs="Arial"/>
+          <w:lang w:val="pt-BR"/>
+        </w:rPr>
+        <w:t xml:space="preserve"> </w:t>
+      </w:r>
+      <w:r>
+        <w:rPr>
+          <w:rFonts w:ascii="Arial" w:hAnsi="Arial" w:cs="Arial"/>
+          <w:lang w:val="pt-BR"/>
+        </w:rPr>
+        <w:t>T</w:t>
+      </w:r>
+      <w:r>
+        <w:rPr>
+          <w:rFonts w:ascii="Arial" w:hAnsi="Arial" w:cs="Arial"/>
+          <w:lang w:val="pt-BR"/>
+        </w:rPr>
+        <w:t>odas es</w:t>
+      </w:r>
+      <w:r>
+        <w:rPr>
+          <w:rFonts w:ascii="Arial" w:hAnsi="Arial" w:cs="Arial"/>
+          <w:lang w:val="pt-BR"/>
+        </w:rPr>
+        <w:t>t</w:t>
+      </w:r>
+      <w:r>
+        <w:rPr>
+          <w:rFonts w:ascii="Arial" w:hAnsi="Arial" w:cs="Arial"/>
+          <w:lang w:val="pt-BR"/>
+        </w:rPr>
+        <w:t xml:space="preserve">as </w:t>
+      </w:r>
+      <w:r>
+        <w:rPr>
+          <w:rFonts w:ascii="Arial" w:hAnsi="Arial" w:cs="Arial"/>
+          <w:lang w:val="pt-BR"/>
+        </w:rPr>
+        <w:t xml:space="preserve">guias </w:t>
+      </w:r>
+      <w:r>
+        <w:rPr>
+          <w:rFonts w:ascii="Arial" w:hAnsi="Arial" w:cs="Arial"/>
+          <w:lang w:val="pt-BR"/>
+        </w:rPr>
+        <w:t xml:space="preserve">são </w:t>
+      </w:r>
+      <w:r>
+        <w:rPr>
+          <w:rFonts w:ascii="Arial" w:hAnsi="Arial" w:cs="Arial"/>
+          <w:lang w:val="pt-BR"/>
+        </w:rPr>
+        <w:t xml:space="preserve">criadas e </w:t>
+      </w:r>
+      <w:r>
+        <w:rPr>
+          <w:rFonts w:ascii="Arial" w:hAnsi="Arial" w:cs="Arial"/>
+          <w:lang w:val="pt-BR"/>
+        </w:rPr>
+        <w:t>operadas pela classe Principal.</w:t>
+      </w:r>
+      <w:r>
+        <w:rPr>
+          <w:rFonts w:ascii="Arial" w:hAnsi="Arial" w:cs="Arial"/>
+          <w:lang w:val="pt-BR"/>
+        </w:rPr>
+        <w:t xml:space="preserve"> </w:t>
+      </w:r>
+    </w:p>
+    <w:p>
+      <w:pPr>
+        <w:pStyle w:val="PargrafodaLista"/>
+        <w:rPr>
+          <w:rFonts w:ascii="Arial" w:hAnsi="Arial" w:cs="Arial"/>
           <w:b/>
           <w:bCs/>
           <w:lang w:val="pt-BR"/>
         </w:rPr>
-        <w:t>Documento de Arquitetura de Software</w:t>
-      </w:r>
-      <w:r>
-        <w:rPr>
-          <w:lang w:val="pt-BR"/>
-        </w:rPr>
-        <w:t>, na documentação do projeto como um todo, e descreve rapidamente a estrutura do documento. O público-alvo específico do documento é identificado, com uma indicação de como ele espera usar o</w:t>
-      </w:r>
-      <w:r>
-        <w:rPr>
-          <w:lang w:val="pt-BR"/>
-        </w:rPr>
-        <w:t xml:space="preserve"> documento.]</w:t>
-      </w:r>
-    </w:p>
-    <w:p>
-      <w:pPr>
-        <w:pStyle w:val="Ttulo2"/>
-        <w:rPr>
-          <w:lang w:val="pt-BR"/>
-        </w:rPr>
-      </w:pPr>
-      <w:bookmarkStart w:id="5" w:name="_Toc18206177"/>
-      <w:r>
-        <w:rPr>
-          <w:lang w:val="pt-BR"/>
-        </w:rPr>
-        <w:t>Escopo</w:t>
-      </w:r>
-      <w:bookmarkEnd w:id="4"/>
-      <w:bookmarkEnd w:id="5"/>
-    </w:p>
-    <w:p>
-      <w:pPr>
-        <w:pStyle w:val="InfoBlue"/>
-        <w:rPr>
-          <w:lang w:val="pt-BR"/>
-        </w:rPr>
-      </w:pPr>
-      <w:bookmarkStart w:id="6" w:name="_Toc456598589"/>
-      <w:r>
-        <w:rPr>
-          <w:lang w:val="pt-BR"/>
-        </w:rPr>
-        <w:t xml:space="preserve"> [Uma breve descrição da utilidade do Documento de Arquitetura de Software, do que é afetado por esse documento ou influenciado por ele.]</w:t>
-      </w:r>
-    </w:p>
-    <w:p>
-      <w:pPr>
-        <w:pStyle w:val="Ttulo2"/>
-        <w:rPr>
-          <w:lang w:val="pt-BR"/>
-        </w:rPr>
-      </w:pPr>
-      <w:bookmarkStart w:id="7" w:name="_Toc18206178"/>
-      <w:r>
-        <w:rPr>
-          <w:lang w:val="pt-BR"/>
-        </w:rPr>
-        <w:t>Definições, Acrônimos e Abreviações</w:t>
-      </w:r>
-      <w:bookmarkEnd w:id="6"/>
-      <w:bookmarkEnd w:id="7"/>
-    </w:p>
-    <w:p>
-      <w:pPr>
-        <w:pStyle w:val="InfoBlue"/>
-        <w:rPr>
-          <w:lang w:val="pt-BR"/>
-        </w:rPr>
-      </w:pPr>
-      <w:r>
-        <w:rPr>
-          <w:lang w:val="pt-BR"/>
-        </w:rPr>
-        <w:t>[</w:t>
-      </w:r>
-      <w:proofErr w:type="spellStart"/>
-      <w:r>
-        <w:rPr>
-          <w:lang w:val="pt-BR"/>
-        </w:rPr>
-        <w:t>Esta</w:t>
-      </w:r>
-      <w:proofErr w:type="spellEnd"/>
-      <w:r>
-        <w:rPr>
-          <w:lang w:val="pt-BR"/>
-        </w:rPr>
-        <w:t xml:space="preserve"> subseção contém as definições de todos os termos, acrôni</w:t>
-      </w:r>
-      <w:r>
-        <w:rPr>
-          <w:lang w:val="pt-BR"/>
-        </w:rPr>
-        <w:t xml:space="preserve">mos e abreviações necessários para interpretar corretamente o </w:t>
-      </w:r>
-      <w:r>
-        <w:rPr>
+      </w:pPr>
+    </w:p>
+    <w:p>
+      <w:pPr>
+        <w:numPr>
+          <w:ilvl w:val="0"/>
+          <w:numId w:val="24"/>
+        </w:numPr>
+        <w:rPr>
+          <w:rFonts w:ascii="Arial" w:hAnsi="Arial" w:cs="Arial"/>
           <w:b/>
           <w:bCs/>
           <w:lang w:val="pt-BR"/>
         </w:rPr>
-        <w:t>Documento de Arquitetura de Software</w:t>
-      </w:r>
-      <w:r>
-        <w:rPr>
-          <w:lang w:val="pt-BR"/>
-        </w:rPr>
-        <w:t>.  Essas informações podem ser fornecidas fazendo referências ao Glossário do projeto.]</w:t>
-      </w:r>
-    </w:p>
-    <w:p>
-      <w:pPr>
-        <w:pStyle w:val="Ttulo2"/>
-        <w:rPr>
-          <w:lang w:val="pt-BR"/>
-        </w:rPr>
-      </w:pPr>
-      <w:bookmarkStart w:id="8" w:name="_Toc456598590"/>
-      <w:bookmarkStart w:id="9" w:name="_Toc18206179"/>
-      <w:r>
-        <w:rPr>
-          <w:lang w:val="pt-BR"/>
-        </w:rPr>
-        <w:t>Referências</w:t>
-      </w:r>
-      <w:bookmarkEnd w:id="8"/>
-      <w:bookmarkEnd w:id="9"/>
-    </w:p>
-    <w:p>
-      <w:pPr>
-        <w:pStyle w:val="InfoBlue"/>
-        <w:rPr>
-          <w:lang w:val="pt-BR"/>
-        </w:rPr>
-      </w:pPr>
-      <w:r>
-        <w:rPr>
-          <w:lang w:val="pt-BR"/>
-        </w:rPr>
-        <w:t>[</w:t>
-      </w:r>
-      <w:proofErr w:type="spellStart"/>
-      <w:r>
-        <w:rPr>
-          <w:lang w:val="pt-BR"/>
-        </w:rPr>
-        <w:t>Esta</w:t>
-      </w:r>
-      <w:proofErr w:type="spellEnd"/>
-      <w:r>
-        <w:rPr>
-          <w:lang w:val="pt-BR"/>
-        </w:rPr>
-        <w:t xml:space="preserve"> subseção fornece uma lista completa dos documentos m</w:t>
-      </w:r>
-      <w:r>
-        <w:rPr>
-          <w:lang w:val="pt-BR"/>
-        </w:rPr>
-        <w:t xml:space="preserve">encionados em outra parte do </w:t>
-      </w:r>
-      <w:r>
-        <w:rPr>
+      </w:pPr>
+      <w:r>
+        <w:rPr>
+          <w:rFonts w:ascii="Arial" w:hAnsi="Arial" w:cs="Arial"/>
           <w:b/>
           <w:bCs/>
           <w:lang w:val="pt-BR"/>
         </w:rPr>
-        <w:t>Documento de Arquitetura de Software</w:t>
-      </w:r>
-      <w:r>
-        <w:rPr>
-          <w:lang w:val="pt-BR"/>
-        </w:rPr>
-        <w:t>. Identifique cada documento por título, número do relatório (se aplicável), data e organização de publicação. Especifique as fontes a partir das quais as referências podem ser obtidas. Essas</w:t>
-      </w:r>
-      <w:r>
-        <w:rPr>
-          <w:lang w:val="pt-BR"/>
-        </w:rPr>
-        <w:t xml:space="preserve"> informações podem ser fornecidas por um anexo ou outro documento.]</w:t>
-      </w:r>
-    </w:p>
-    <w:p>
-      <w:pPr>
-        <w:pStyle w:val="Ttulo2"/>
-        <w:rPr>
-          <w:lang w:val="pt-BR"/>
-        </w:rPr>
-      </w:pPr>
-      <w:bookmarkStart w:id="10" w:name="_Toc456598591"/>
-      <w:bookmarkStart w:id="11" w:name="_Toc18206180"/>
-      <w:r>
-        <w:rPr>
-          <w:lang w:val="pt-BR"/>
-        </w:rPr>
-        <w:t>Visão Geral</w:t>
-      </w:r>
-      <w:bookmarkEnd w:id="10"/>
-      <w:bookmarkEnd w:id="11"/>
-    </w:p>
-    <w:p>
-      <w:pPr>
-        <w:pStyle w:val="InfoBlue"/>
-        <w:rPr>
-          <w:lang w:val="pt-BR"/>
-        </w:rPr>
-      </w:pPr>
-      <w:r>
-        <w:rPr>
-          <w:lang w:val="pt-BR"/>
-        </w:rPr>
-        <w:t>[</w:t>
-      </w:r>
-      <w:proofErr w:type="spellStart"/>
-      <w:r>
-        <w:rPr>
+        <w:t xml:space="preserve">Vaga: </w:t>
+      </w:r>
+      <w:r>
+        <w:rPr>
+          <w:rFonts w:ascii="Arial" w:hAnsi="Arial" w:cs="Arial"/>
           <w:lang w:val="pt-BR"/>
         </w:rPr>
         <w:t>Esta</w:t>
       </w:r>
-      <w:proofErr w:type="spellEnd"/>
-      <w:r>
-        <w:rPr>
-          <w:lang w:val="pt-BR"/>
-        </w:rPr>
-        <w:t xml:space="preserve"> subseção descreve o que o restante do </w:t>
-      </w:r>
-      <w:r>
-        <w:rPr>
+      <w:r>
+        <w:rPr>
+          <w:rFonts w:ascii="Arial" w:hAnsi="Arial" w:cs="Arial"/>
+          <w:lang w:val="pt-BR"/>
+        </w:rPr>
+        <w:t xml:space="preserve"> classe </w:t>
+      </w:r>
+      <w:r>
+        <w:rPr>
+          <w:rFonts w:ascii="Arial" w:hAnsi="Arial" w:cs="Arial"/>
+          <w:lang w:val="pt-BR"/>
+        </w:rPr>
+        <w:t xml:space="preserve">é responsável por armazenar os dados de </w:t>
+      </w:r>
+      <w:r>
+        <w:rPr>
+          <w:rFonts w:ascii="Arial" w:hAnsi="Arial" w:cs="Arial"/>
+          <w:lang w:val="pt-BR"/>
+        </w:rPr>
+        <w:t>alguma vaga criada pelo gerente. Nela constará a identificação</w:t>
+      </w:r>
+      <w:r>
+        <w:rPr>
+          <w:rFonts w:ascii="Arial" w:hAnsi="Arial" w:cs="Arial"/>
+          <w:lang w:val="pt-BR"/>
+        </w:rPr>
+        <w:t>;</w:t>
+      </w:r>
+      <w:r>
+        <w:rPr>
+          <w:rFonts w:ascii="Arial" w:hAnsi="Arial" w:cs="Arial"/>
+          <w:lang w:val="pt-BR"/>
+        </w:rPr>
+        <w:t xml:space="preserve"> a categoria do veículo que pode estacionar na vaga</w:t>
+      </w:r>
+      <w:r>
+        <w:rPr>
+          <w:rFonts w:ascii="Arial" w:hAnsi="Arial" w:cs="Arial"/>
+          <w:lang w:val="pt-BR"/>
+        </w:rPr>
+        <w:t>;</w:t>
+      </w:r>
+      <w:r>
+        <w:rPr>
+          <w:rFonts w:ascii="Arial" w:hAnsi="Arial" w:cs="Arial"/>
+          <w:lang w:val="pt-BR"/>
+        </w:rPr>
+        <w:t xml:space="preserve"> a situação da vag</w:t>
+      </w:r>
+      <w:r>
+        <w:rPr>
+          <w:rFonts w:ascii="Arial" w:hAnsi="Arial" w:cs="Arial"/>
+          <w:lang w:val="pt-BR"/>
+        </w:rPr>
+        <w:t xml:space="preserve">a, se ela está disponível ou ocupada; e </w:t>
+      </w:r>
+      <w:r>
+        <w:rPr>
+          <w:rFonts w:ascii="Arial" w:hAnsi="Arial" w:cs="Arial"/>
+          <w:lang w:val="pt-BR"/>
+        </w:rPr>
+        <w:t xml:space="preserve">o veiculo que está alocado a vaga, caso </w:t>
+      </w:r>
+      <w:r>
+        <w:rPr>
+          <w:rFonts w:ascii="Arial" w:hAnsi="Arial" w:cs="Arial"/>
+          <w:lang w:val="pt-BR"/>
+        </w:rPr>
+        <w:t>exista.</w:t>
+      </w:r>
+    </w:p>
+    <w:p>
+      <w:pPr>
+        <w:pStyle w:val="PargrafodaLista"/>
+        <w:rPr>
+          <w:rFonts w:ascii="Arial" w:hAnsi="Arial" w:cs="Arial"/>
+          <w:lang w:val="pt-BR"/>
+        </w:rPr>
+      </w:pPr>
+    </w:p>
+    <w:p>
+      <w:pPr>
+        <w:numPr>
+          <w:ilvl w:val="0"/>
+          <w:numId w:val="24"/>
+        </w:numPr>
+        <w:rPr>
+          <w:rFonts w:ascii="Arial" w:hAnsi="Arial" w:cs="Arial"/>
           <w:b/>
           <w:bCs/>
           <w:lang w:val="pt-BR"/>
         </w:rPr>
-        <w:t>Documento de Arquitetura de Software</w:t>
-      </w:r>
-      <w:r>
-        <w:rPr>
-          <w:lang w:val="pt-BR"/>
-        </w:rPr>
-        <w:t xml:space="preserve"> contém e explica como o documento está organizado.]</w:t>
-      </w:r>
-    </w:p>
-    <w:p>
-      <w:pPr>
-        <w:pStyle w:val="Ttulo1"/>
-        <w:ind w:left="360" w:hanging="360"/>
-        <w:rPr>
-          <w:lang w:val="pt-BR"/>
-        </w:rPr>
-      </w:pPr>
-      <w:bookmarkStart w:id="12" w:name="_Toc18206183"/>
-      <w:r>
-        <w:rPr>
-          <w:lang w:val="pt-BR"/>
-        </w:rPr>
-        <w:t>Visão de Casos de Uso</w:t>
-      </w:r>
-      <w:bookmarkEnd w:id="12"/>
-      <w:r>
-        <w:rPr>
+      </w:pPr>
+      <w:r>
+        <w:rPr>
+          <w:rFonts w:ascii="Arial" w:hAnsi="Arial" w:cs="Arial"/>
+          <w:b/>
+          <w:bCs/>
+          <w:lang w:val="pt-BR"/>
+        </w:rPr>
+        <w:t xml:space="preserve">Veículo: </w:t>
+      </w:r>
+      <w:r>
+        <w:rPr>
+          <w:rFonts w:ascii="Arial" w:hAnsi="Arial" w:cs="Arial"/>
           <w:lang w:val="pt-BR"/>
         </w:rPr>
         <w:t xml:space="preserve"> </w:t>
       </w:r>
+      <w:r>
+        <w:rPr>
+          <w:rFonts w:ascii="Arial" w:hAnsi="Arial" w:cs="Arial"/>
+          <w:lang w:val="pt-BR"/>
+        </w:rPr>
+        <w:t xml:space="preserve">A classe </w:t>
+      </w:r>
+      <w:r>
+        <w:rPr>
+          <w:rFonts w:ascii="Arial" w:hAnsi="Arial" w:cs="Arial"/>
+          <w:lang w:val="pt-BR"/>
+        </w:rPr>
+        <w:t>é responsável por armazenar os dados d</w:t>
+      </w:r>
+      <w:r>
+        <w:rPr>
+          <w:rFonts w:ascii="Arial" w:hAnsi="Arial" w:cs="Arial"/>
+          <w:lang w:val="pt-BR"/>
+        </w:rPr>
+        <w:t>os veículos que estão presentes no estacionamento</w:t>
+      </w:r>
+      <w:r>
+        <w:rPr>
+          <w:rFonts w:ascii="Arial" w:hAnsi="Arial" w:cs="Arial"/>
+          <w:lang w:val="pt-BR"/>
+        </w:rPr>
+        <w:t>.</w:t>
+      </w:r>
+      <w:r>
+        <w:rPr>
+          <w:rFonts w:ascii="Arial" w:hAnsi="Arial" w:cs="Arial"/>
+          <w:lang w:val="pt-BR"/>
+        </w:rPr>
+        <w:t xml:space="preserve"> Ne</w:t>
+      </w:r>
+      <w:r>
+        <w:rPr>
+          <w:rFonts w:ascii="Arial" w:hAnsi="Arial" w:cs="Arial"/>
+          <w:lang w:val="pt-BR"/>
+        </w:rPr>
+        <w:t>sta classe</w:t>
+      </w:r>
+      <w:r>
+        <w:rPr>
+          <w:rFonts w:ascii="Arial" w:hAnsi="Arial" w:cs="Arial"/>
+          <w:lang w:val="pt-BR"/>
+        </w:rPr>
+        <w:t xml:space="preserve"> serão alocados os </w:t>
+      </w:r>
+      <w:r>
+        <w:rPr>
+          <w:rFonts w:ascii="Arial" w:hAnsi="Arial" w:cs="Arial"/>
+          <w:lang w:val="pt-BR"/>
+        </w:rPr>
+        <w:t xml:space="preserve">dados: </w:t>
+      </w:r>
+      <w:r>
+        <w:rPr>
+          <w:rFonts w:ascii="Arial" w:hAnsi="Arial" w:cs="Arial"/>
+          <w:lang w:val="pt-BR"/>
+        </w:rPr>
+        <w:t>o nome do modelo</w:t>
+      </w:r>
+      <w:r>
+        <w:rPr>
+          <w:rFonts w:ascii="Arial" w:hAnsi="Arial" w:cs="Arial"/>
+          <w:lang w:val="pt-BR"/>
+        </w:rPr>
+        <w:t>;</w:t>
+      </w:r>
+      <w:r>
+        <w:rPr>
+          <w:rFonts w:ascii="Arial" w:hAnsi="Arial" w:cs="Arial"/>
+          <w:lang w:val="pt-BR"/>
+        </w:rPr>
+        <w:t xml:space="preserve"> o número da placa</w:t>
+      </w:r>
+      <w:r>
+        <w:rPr>
+          <w:rFonts w:ascii="Arial" w:hAnsi="Arial" w:cs="Arial"/>
+          <w:lang w:val="pt-BR"/>
+        </w:rPr>
+        <w:t>;</w:t>
+      </w:r>
+      <w:r>
+        <w:rPr>
+          <w:rFonts w:ascii="Arial" w:hAnsi="Arial" w:cs="Arial"/>
+          <w:lang w:val="pt-BR"/>
+        </w:rPr>
+        <w:t xml:space="preserve"> a categoria</w:t>
+      </w:r>
+      <w:r>
+        <w:rPr>
+          <w:rFonts w:ascii="Arial" w:hAnsi="Arial" w:cs="Arial"/>
+          <w:lang w:val="pt-BR"/>
+        </w:rPr>
+        <w:t xml:space="preserve">, se moto ou carro; e </w:t>
+      </w:r>
+      <w:r>
+        <w:rPr>
+          <w:rFonts w:ascii="Arial" w:hAnsi="Arial" w:cs="Arial"/>
+          <w:lang w:val="pt-BR"/>
+        </w:rPr>
+        <w:t xml:space="preserve">o </w:t>
+      </w:r>
+      <w:r>
+        <w:rPr>
+          <w:rFonts w:ascii="Arial" w:hAnsi="Arial" w:cs="Arial"/>
+          <w:lang w:val="pt-BR"/>
+        </w:rPr>
+        <w:t xml:space="preserve">horário </w:t>
+      </w:r>
+      <w:r>
+        <w:rPr>
+          <w:rFonts w:ascii="Arial" w:hAnsi="Arial" w:cs="Arial"/>
+          <w:lang w:val="pt-BR"/>
+        </w:rPr>
+        <w:t xml:space="preserve">em </w:t>
+      </w:r>
+      <w:r>
+        <w:rPr>
+          <w:rFonts w:ascii="Arial" w:hAnsi="Arial" w:cs="Arial"/>
+          <w:lang w:val="pt-BR"/>
+        </w:rPr>
+        <w:t>que aquele veículo entrou no estacionamento</w:t>
+      </w:r>
+      <w:r>
+        <w:rPr>
+          <w:rFonts w:ascii="Arial" w:hAnsi="Arial" w:cs="Arial"/>
+          <w:lang w:val="pt-BR"/>
+        </w:rPr>
+        <w:t>.</w:t>
+      </w:r>
+    </w:p>
+    <w:p>
+      <w:pPr>
+        <w:ind w:left="720"/>
+        <w:rPr>
+          <w:rFonts w:ascii="Arial" w:hAnsi="Arial" w:cs="Arial"/>
+          <w:b/>
+          <w:bCs/>
+          <w:lang w:val="pt-BR"/>
+        </w:rPr>
+      </w:pPr>
+    </w:p>
+    <w:p>
+      <w:pPr>
+        <w:numPr>
+          <w:ilvl w:val="0"/>
+          <w:numId w:val="24"/>
+        </w:numPr>
+        <w:rPr>
+          <w:rFonts w:ascii="Arial" w:hAnsi="Arial" w:cs="Arial"/>
+          <w:b/>
+          <w:bCs/>
+          <w:lang w:val="pt-BR"/>
+        </w:rPr>
+      </w:pPr>
+      <w:r>
+        <w:rPr>
+          <w:rFonts w:ascii="Arial" w:hAnsi="Arial" w:cs="Arial"/>
+          <w:b/>
+          <w:bCs/>
+          <w:lang w:val="pt-BR"/>
+        </w:rPr>
+        <w:t xml:space="preserve">Registro: </w:t>
+      </w:r>
+      <w:r>
+        <w:rPr>
+          <w:rFonts w:ascii="Arial" w:hAnsi="Arial" w:cs="Arial"/>
+          <w:lang w:val="pt-BR"/>
+        </w:rPr>
+        <w:t>Uma classe responsável por armazenar os valores que foram pagos pelos clientes e os horários em que os pagamentos ocorreram.</w:t>
+      </w:r>
+    </w:p>
+    <w:p>
+      <w:pPr>
+        <w:pStyle w:val="PargrafodaLista"/>
+        <w:rPr>
+          <w:rFonts w:ascii="Arial" w:hAnsi="Arial" w:cs="Arial"/>
+          <w:b/>
+          <w:bCs/>
+          <w:lang w:val="pt-BR"/>
+        </w:rPr>
+      </w:pPr>
+    </w:p>
+    <w:p>
+      <w:pPr>
+        <w:rPr>
+          <w:rFonts w:ascii="Arial" w:hAnsi="Arial" w:cs="Arial"/>
+          <w:b/>
+          <w:bCs/>
+          <w:lang w:val="pt-BR"/>
+        </w:rPr>
+      </w:pPr>
+    </w:p>
+    <w:p>
+      <w:pPr>
+        <w:rPr>
+          <w:rFonts w:ascii="Arial" w:hAnsi="Arial" w:cs="Arial"/>
+          <w:b/>
+          <w:bCs/>
+          <w:lang w:val="pt-BR"/>
+        </w:rPr>
+      </w:pPr>
+    </w:p>
+    <w:p>
+      <w:pPr>
+        <w:rPr>
+          <w:rFonts w:ascii="Arial" w:hAnsi="Arial" w:cs="Arial"/>
+          <w:b/>
+          <w:bCs/>
+          <w:lang w:val="pt-BR"/>
+        </w:rPr>
+      </w:pPr>
+    </w:p>
+    <w:p>
+      <w:pPr>
+        <w:rPr>
+          <w:rFonts w:ascii="Arial" w:hAnsi="Arial" w:cs="Arial"/>
+          <w:b/>
+          <w:bCs/>
+          <w:lang w:val="pt-BR"/>
+        </w:rPr>
+      </w:pPr>
+    </w:p>
+    <w:p>
+      <w:pPr>
+        <w:rPr>
+          <w:lang w:val="pt-BR"/>
+        </w:rPr>
+      </w:pPr>
+    </w:p>
+    <w:p>
+      <w:pPr>
+        <w:pStyle w:val="Ttulo2"/>
+        <w:rPr>
+          <w:lang w:val="pt-BR"/>
+        </w:rPr>
+      </w:pPr>
+      <w:bookmarkStart w:id="10" w:name="_Toc18206187"/>
+      <w:r>
+        <w:rPr>
+          <w:lang w:val="pt-BR"/>
+        </w:rPr>
+        <w:t xml:space="preserve">Diagrama de Sequência </w:t>
+      </w:r>
+      <w:bookmarkEnd w:id="10"/>
+    </w:p>
+    <w:p>
+      <w:pPr>
+        <w:rPr>
+          <w:lang w:val="pt-BR"/>
+        </w:rPr>
+      </w:pPr>
+    </w:p>
+    <w:p>
+      <w:pPr>
+        <w:numPr>
+          <w:ilvl w:val="0"/>
+          <w:numId w:val="24"/>
+        </w:numPr>
+        <w:rPr>
+          <w:lang w:val="pt-BR"/>
+        </w:rPr>
+      </w:pPr>
+      <w:r>
+        <w:rPr>
+          <w:rFonts w:ascii="Arial" w:hAnsi="Arial" w:cs="Arial"/>
+          <w:lang w:val="pt-BR"/>
+        </w:rPr>
+        <w:t>O diagrama de sequência abaixo i</w:t>
+      </w:r>
+      <w:r>
+        <w:rPr>
+          <w:rFonts w:ascii="Arial" w:hAnsi="Arial" w:cs="Arial"/>
+          <w:lang w:val="pt-BR"/>
+        </w:rPr>
+        <w:t>lustra a execução do caso de uso Gerir Vagas</w:t>
+      </w:r>
+      <w:r>
+        <w:rPr>
+          <w:rFonts w:ascii="Arial" w:hAnsi="Arial" w:cs="Arial"/>
+          <w:lang w:val="pt-BR"/>
+        </w:rPr>
+        <w:t xml:space="preserve"> quando o usuário (Gerente) aciona </w:t>
+      </w:r>
+      <w:r>
+        <w:rPr>
+          <w:rFonts w:ascii="Arial" w:hAnsi="Arial" w:cs="Arial"/>
+          <w:lang w:val="pt-BR"/>
+        </w:rPr>
+        <w:t>a opção “Adicionar” que é para criar uma nova vaga ao estacionamento.</w:t>
+      </w:r>
+    </w:p>
+    <w:p>
+      <w:pPr>
+        <w:rPr>
+          <w:lang w:val="pt-BR"/>
+        </w:rPr>
+      </w:pPr>
+    </w:p>
+    <w:p>
+      <w:pPr>
+        <w:rPr>
+          <w:lang w:val="pt-BR"/>
+        </w:rPr>
+      </w:pPr>
+      <w:r>
+        <w:rPr>
+          <w:lang w:val="pt-BR"/>
+        </w:rPr>
+        <w:pict w14:anchorId="714112F1">
+          <v:shape id="_x0000_i1034" type="#_x0000_t75" style="width:468pt;height:375pt">
+            <v:imagedata r:id="rId10" o:title="tarefa-final-luque-Sequencia"/>
+          </v:shape>
+        </w:pict>
+      </w:r>
     </w:p>
     <w:p>
       <w:pPr>
         <w:pStyle w:val="InfoBlue"/>
-        <w:spacing w:after="0" w:line="240" w:lineRule="auto"/>
-        <w:rPr>
-          <w:lang w:val="pt-BR"/>
-        </w:rPr>
-      </w:pPr>
-      <w:r>
-        <w:rPr>
-          <w:lang w:val="pt-BR"/>
-        </w:rPr>
-        <w:t>[Esta seção lista casos de uso ou cenários do modelo de casos de uso quando eles representam funcionalidade central e significativa do sistema final ou, quando têm uma grande cobertura arquitet</w:t>
-      </w:r>
-      <w:r>
-        <w:rPr>
-          <w:lang w:val="pt-BR"/>
-        </w:rPr>
-        <w:t>ural — eles experimentam muitos elementos arquiteturais ou quando enfatizam ou ilustram um ponto complexo e específico da arquitetura.]</w:t>
-      </w:r>
-    </w:p>
-    <w:p>
-      <w:pPr>
-        <w:pStyle w:val="Ttulo2"/>
-        <w:rPr>
-          <w:lang w:val="pt-BR"/>
-        </w:rPr>
-      </w:pPr>
-      <w:bookmarkStart w:id="13" w:name="_Toc18206184"/>
-      <w:r>
-        <w:rPr>
-          <w:lang w:val="pt-BR"/>
-        </w:rPr>
-        <w:t>Realizações de Casos de Uso</w:t>
-      </w:r>
-      <w:bookmarkEnd w:id="13"/>
-    </w:p>
-    <w:p>
-      <w:pPr>
-        <w:pStyle w:val="InfoBlue"/>
-        <w:rPr>
-          <w:lang w:val="pt-BR"/>
-        </w:rPr>
-      </w:pPr>
-      <w:r>
-        <w:rPr>
-          <w:lang w:val="pt-BR"/>
-        </w:rPr>
-        <w:t>[Esta seção ilustra o funcionamento do software, apresentando algumas realizações (ou cenári</w:t>
-      </w:r>
-      <w:r>
-        <w:rPr>
-          <w:lang w:val="pt-BR"/>
-        </w:rPr>
-        <w:t>os) de casos de uso selecionadas e explica como os diversos elementos do modelo de design contribuem para a respectiva funcionalidade.]</w:t>
-      </w:r>
-    </w:p>
-    <w:p>
-      <w:pPr>
-        <w:rPr>
-          <w:lang w:val="pt-BR"/>
-        </w:rPr>
-      </w:pPr>
-    </w:p>
-    <w:p>
-      <w:pPr>
-        <w:pStyle w:val="Ttulo1"/>
-        <w:ind w:left="360" w:hanging="360"/>
-        <w:rPr>
-          <w:lang w:val="pt-BR"/>
-        </w:rPr>
-      </w:pPr>
-      <w:bookmarkStart w:id="14" w:name="_Toc18206185"/>
-      <w:r>
-        <w:rPr>
-          <w:lang w:val="pt-BR"/>
-        </w:rPr>
-        <w:t>Visão Lógica</w:t>
-      </w:r>
-      <w:bookmarkEnd w:id="14"/>
-      <w:r>
-        <w:rPr>
-          <w:lang w:val="pt-BR"/>
-        </w:rPr>
-        <w:t xml:space="preserve"> </w:t>
-      </w:r>
-    </w:p>
-    <w:p>
-      <w:pPr>
-        <w:pStyle w:val="InfoBlue"/>
-        <w:rPr>
-          <w:lang w:val="pt-BR"/>
-        </w:rPr>
-      </w:pPr>
-      <w:r>
-        <w:rPr>
-          <w:lang w:val="pt-BR"/>
-        </w:rPr>
-        <w:t xml:space="preserve">[Esta seção descreve as partes significativas do ponto de vista da arquitetura do modelo de design, como </w:t>
-      </w:r>
-      <w:r>
-        <w:rPr>
-          <w:lang w:val="pt-BR"/>
-        </w:rPr>
-        <w:t xml:space="preserve">sua divisão em subsistemas e pacotes. Além disso, para cada pacote significativo, ela mostra sua divisão </w:t>
-      </w:r>
-      <w:r>
-        <w:rPr>
-          <w:lang w:val="pt-BR"/>
-        </w:rPr>
-        <w:lastRenderedPageBreak/>
-        <w:t>em classes e utilitários de classe. Apresente as classes significativas do ponto de vista da arquitetura e descreva suas responsabilidades, bem como al</w:t>
-      </w:r>
-      <w:r>
-        <w:rPr>
-          <w:lang w:val="pt-BR"/>
-        </w:rPr>
-        <w:t>guns relacionamentos, operações e atributos de grande importância.]</w:t>
-      </w:r>
-    </w:p>
-    <w:p>
-      <w:pPr>
-        <w:pStyle w:val="Ttulo2"/>
-        <w:rPr>
-          <w:lang w:val="pt-BR"/>
-        </w:rPr>
-      </w:pPr>
-      <w:bookmarkStart w:id="15" w:name="_Toc18206186"/>
-      <w:r>
-        <w:rPr>
-          <w:lang w:val="pt-BR"/>
-        </w:rPr>
-        <w:t>Visão Geral</w:t>
-      </w:r>
-      <w:bookmarkEnd w:id="15"/>
-    </w:p>
-    <w:p>
-      <w:pPr>
-        <w:pStyle w:val="InfoBlue"/>
-        <w:rPr>
-          <w:lang w:val="pt-BR"/>
-        </w:rPr>
-      </w:pPr>
-      <w:r>
-        <w:rPr>
-          <w:lang w:val="pt-BR"/>
-        </w:rPr>
-        <w:t>[</w:t>
-      </w:r>
-      <w:proofErr w:type="spellStart"/>
-      <w:r>
-        <w:rPr>
-          <w:lang w:val="pt-BR"/>
-        </w:rPr>
-        <w:t>Esta</w:t>
-      </w:r>
-      <w:proofErr w:type="spellEnd"/>
-      <w:r>
-        <w:rPr>
-          <w:lang w:val="pt-BR"/>
-        </w:rPr>
-        <w:t xml:space="preserve"> subseção descreve toda a decomposição do modelo de design em termos de camadas e de hierarquia de pacotes.]</w:t>
-      </w:r>
-    </w:p>
-    <w:p>
-      <w:pPr>
-        <w:pStyle w:val="Ttulo2"/>
-        <w:rPr>
-          <w:lang w:val="pt-BR"/>
-        </w:rPr>
-      </w:pPr>
-      <w:bookmarkStart w:id="16" w:name="_Toc18206187"/>
-      <w:r>
-        <w:rPr>
-          <w:lang w:val="pt-BR"/>
-        </w:rPr>
-        <w:t>Pacotes de Design Significativos do Ponto de Vista da Arquitet</w:t>
-      </w:r>
-      <w:r>
-        <w:rPr>
-          <w:lang w:val="pt-BR"/>
-        </w:rPr>
-        <w:t>ura</w:t>
-      </w:r>
-      <w:bookmarkEnd w:id="16"/>
-    </w:p>
-    <w:p>
-      <w:pPr>
-        <w:pStyle w:val="InfoBlue"/>
-        <w:rPr>
-          <w:lang w:val="pt-BR"/>
-        </w:rPr>
-      </w:pPr>
-      <w:r>
-        <w:rPr>
-          <w:lang w:val="pt-BR"/>
-        </w:rPr>
-        <w:t xml:space="preserve">[Para cada pacote significativo, inclua uma subseção com o respectivo nome, uma breve descrição e um diagrama com todos os pacotes e classes significativos nele contidos. </w:t>
-      </w:r>
-    </w:p>
-    <w:p>
-      <w:pPr>
-        <w:pStyle w:val="InfoBlue"/>
-        <w:rPr>
-          <w:lang w:val="pt-BR"/>
-        </w:rPr>
-      </w:pPr>
-      <w:r>
-        <w:rPr>
-          <w:lang w:val="pt-BR"/>
-        </w:rPr>
-        <w:t>Para cada classe significativa no pacote, inclua o respectivo nome, uma breve de</w:t>
-      </w:r>
-      <w:r>
-        <w:rPr>
-          <w:lang w:val="pt-BR"/>
-        </w:rPr>
-        <w:t>scrição e, opcionalmente, uma descrição de algumas das suas principais responsabilidades, operações e atributos.]</w:t>
-      </w:r>
-    </w:p>
-    <w:p>
-      <w:pPr>
-        <w:pStyle w:val="InfoBlue"/>
         <w:rPr>
           <w:lang w:val="fr-FR"/>
         </w:rPr>
       </w:pPr>
     </w:p>
     <w:sectPr>
-      <w:headerReference w:type="default" r:id="rId8"/>
-      <w:footerReference w:type="default" r:id="rId9"/>
+      <w:headerReference w:type="default" r:id="rId11"/>
+      <w:footerReference w:type="default" r:id="rId12"/>
       <w:pgSz w:w="12240" w:h="15840" w:code="1"/>
       <w:pgMar w:top="1417" w:right="1440" w:bottom="1417" w:left="1440" w:header="720" w:footer="720" w:gutter="0"/>
       <w:cols w:space="720"/>
@@ -2427,12 +2622,6 @@
       <w:gridCol w:w="3162"/>
     </w:tblGrid>
     <w:tr>
-      <w:tblPrEx>
-        <w:tblCellMar>
-          <w:top w:w="0" w:type="dxa"/>
-          <w:bottom w:w="0" w:type="dxa"/>
-        </w:tblCellMar>
-      </w:tblPrEx>
       <w:tc>
         <w:tcPr>
           <w:tcW w:w="3162" w:type="dxa"/>
@@ -2714,69 +2903,7 @@
         <w:sz w:val="36"/>
         <w:szCs w:val="36"/>
       </w:rPr>
-      <w:fldChar w:fldCharType="begin"/>
-    </w:r>
-    <w:r>
-      <w:rPr>
-        <w:rFonts w:ascii="Arial" w:hAnsi="Arial"/>
-        <w:b/>
-        <w:bCs/>
-        <w:sz w:val="36"/>
-        <w:szCs w:val="36"/>
-      </w:rPr>
-      <w:instrText xml:space="preserve"> DOCPROPERTY "Company"  \* MERGEFORMAT </w:instrText>
-    </w:r>
-    <w:r>
-      <w:rPr>
-        <w:rFonts w:ascii="Arial" w:hAnsi="Arial"/>
-        <w:b/>
-        <w:bCs/>
-        <w:sz w:val="36"/>
-        <w:szCs w:val="36"/>
-      </w:rPr>
-      <w:fldChar w:fldCharType="separate"/>
-    </w:r>
-    <w:r>
-      <w:rPr>
-        <w:rFonts w:ascii="Arial" w:hAnsi="Arial"/>
-        <w:b/>
-        <w:bCs/>
-        <w:sz w:val="36"/>
-        <w:szCs w:val="36"/>
-      </w:rPr>
-      <w:t xml:space="preserve">&lt;Nome da </w:t>
-    </w:r>
-    <w:proofErr w:type="spellStart"/>
-    <w:r>
-      <w:rPr>
-        <w:rFonts w:ascii="Arial" w:hAnsi="Arial"/>
-        <w:b/>
-        <w:bCs/>
-        <w:sz w:val="36"/>
-        <w:szCs w:val="36"/>
-      </w:rPr>
-      <w:t>Empresa</w:t>
-    </w:r>
-    <w:proofErr w:type="spellEnd"/>
-    <w:r>
-      <w:rPr>
-        <w:rFonts w:ascii="Arial" w:hAnsi="Arial"/>
-        <w:b/>
-        <w:bCs/>
-        <w:sz w:val="36"/>
-        <w:szCs w:val="36"/>
-      </w:rPr>
-      <w:t>&gt;</w:t>
-    </w:r>
-    <w:r>
-      <w:rPr>
-        <w:rFonts w:ascii="Arial" w:hAnsi="Arial"/>
-        <w:b/>
-        <w:bCs/>
-        <w:sz w:val="36"/>
-        <w:szCs w:val="36"/>
-      </w:rPr>
-      <w:fldChar w:fldCharType="end"/>
+      <w:t>FATEC – MOGI DAS CRUZES</w:t>
     </w:r>
   </w:p>
   <w:p>
@@ -2820,12 +2947,6 @@
       <w:gridCol w:w="3179"/>
     </w:tblGrid>
     <w:tr>
-      <w:tblPrEx>
-        <w:tblCellMar>
-          <w:top w:w="0" w:type="dxa"/>
-          <w:bottom w:w="0" w:type="dxa"/>
-        </w:tblCellMar>
-      </w:tblPrEx>
       <w:tc>
         <w:tcPr>
           <w:tcW w:w="6379" w:type="dxa"/>
@@ -2838,20 +2959,13 @@
         </w:tcPr>
         <w:p>
           <w:r>
-            <w:fldChar w:fldCharType="begin"/>
+            <w:t xml:space="preserve">Sistema de </w:t>
           </w:r>
+          <w:proofErr w:type="spellStart"/>
           <w:r>
-            <w:instrText xml:space="preserve"> SUBJECT  \* MERGEFORMAT </w:instrText>
+            <w:t>Estacionamento</w:t>
           </w:r>
-          <w:r>
-            <w:fldChar w:fldCharType="separate"/>
-          </w:r>
-          <w:r>
-            <w:t>&lt;Nome do Projeto&gt;</w:t>
-          </w:r>
-          <w:r>
-            <w:fldChar w:fldCharType="end"/>
-          </w:r>
+          <w:proofErr w:type="spellEnd"/>
         </w:p>
       </w:tc>
       <w:tc>
@@ -2890,18 +3004,12 @@
             <w:t>:</w:t>
           </w:r>
           <w:r>
-            <w:t xml:space="preserve">           &lt;1.0&gt;</w:t>
+            <w:t xml:space="preserve">           1.0</w:t>
           </w:r>
         </w:p>
       </w:tc>
     </w:tr>
     <w:tr>
-      <w:tblPrEx>
-        <w:tblCellMar>
-          <w:top w:w="0" w:type="dxa"/>
-          <w:bottom w:w="0" w:type="dxa"/>
-        </w:tblCellMar>
-      </w:tblPrEx>
       <w:tc>
         <w:tcPr>
           <w:tcW w:w="6379" w:type="dxa"/>
@@ -2970,66 +3078,36 @@
             <w:rPr>
               <w:lang w:val="pt-BR"/>
             </w:rPr>
-            <w:t>&lt;</w:t>
+            <w:t>18</w:t>
           </w:r>
-          <w:proofErr w:type="spellStart"/>
-          <w:r>
-            <w:rPr>
-              <w:lang w:val="pt-BR"/>
-            </w:rPr>
-            <w:t>dd</w:t>
-          </w:r>
-          <w:proofErr w:type="spellEnd"/>
           <w:r>
             <w:rPr>
               <w:lang w:val="pt-BR"/>
             </w:rPr>
             <w:t>/</w:t>
           </w:r>
-          <w:proofErr w:type="spellStart"/>
           <w:r>
             <w:rPr>
               <w:lang w:val="pt-BR"/>
             </w:rPr>
-            <w:t>mmm</w:t>
+            <w:t>06</w:t>
           </w:r>
-          <w:proofErr w:type="spellEnd"/>
           <w:r>
             <w:rPr>
               <w:lang w:val="pt-BR"/>
             </w:rPr>
             <w:t>/</w:t>
           </w:r>
-          <w:proofErr w:type="spellStart"/>
           <w:r>
             <w:rPr>
               <w:lang w:val="pt-BR"/>
             </w:rPr>
-            <w:t>y</w:t>
-          </w:r>
-          <w:r>
-            <w:rPr>
-              <w:lang w:val="pt-BR"/>
-            </w:rPr>
-            <w:t>y</w:t>
-          </w:r>
-          <w:proofErr w:type="spellEnd"/>
-          <w:r>
-            <w:rPr>
-              <w:lang w:val="pt-BR"/>
-            </w:rPr>
-            <w:t>&gt;</w:t>
+            <w:t>2021</w:t>
           </w:r>
         </w:p>
       </w:tc>
     </w:tr>
     <w:tr>
-      <w:tblPrEx>
-        <w:tblCellMar>
-          <w:top w:w="0" w:type="dxa"/>
-          <w:bottom w:w="0" w:type="dxa"/>
-        </w:tblCellMar>
-      </w:tblPrEx>
       <w:tc>
         <w:tcPr>
           <w:tcW w:w="9558" w:type="dxa"/>
@@ -3097,54 +3175,63 @@
     <w:lvl w:ilvl="0">
       <w:start w:val="1"/>
       <w:numFmt w:val="decimal"/>
+      <w:pStyle w:val="Ttulo1"/>
       <w:lvlText w:val="%1."/>
       <w:lvlJc w:val="left"/>
     </w:lvl>
     <w:lvl w:ilvl="1">
       <w:start w:val="1"/>
       <w:numFmt w:val="decimal"/>
+      <w:pStyle w:val="Ttulo2"/>
       <w:lvlText w:val="%1.%2"/>
       <w:lvlJc w:val="left"/>
     </w:lvl>
     <w:lvl w:ilvl="2">
       <w:start w:val="1"/>
       <w:numFmt w:val="decimal"/>
+      <w:pStyle w:val="Ttulo3"/>
       <w:lvlText w:val="%1.%2.%3"/>
       <w:lvlJc w:val="left"/>
     </w:lvl>
     <w:lvl w:ilvl="3">
       <w:start w:val="1"/>
       <w:numFmt w:val="decimal"/>
+      <w:pStyle w:val="Ttulo4"/>
       <w:lvlText w:val="%1.%2.%3.%4"/>
       <w:lvlJc w:val="left"/>
     </w:lvl>
     <w:lvl w:ilvl="4">
       <w:start w:val="1"/>
       <w:numFmt w:val="decimal"/>
+      <w:pStyle w:val="Ttulo5"/>
       <w:lvlText w:val="%1.%2.%3.%4.%5"/>
       <w:lvlJc w:val="left"/>
     </w:lvl>
     <w:lvl w:ilvl="5">
       <w:start w:val="1"/>
       <w:numFmt w:val="decimal"/>
+      <w:pStyle w:val="Ttulo6"/>
       <w:lvlText w:val="%1.%2.%3.%4.%5.%6"/>
       <w:lvlJc w:val="left"/>
     </w:lvl>
     <w:lvl w:ilvl="6">
       <w:start w:val="1"/>
       <w:numFmt w:val="decimal"/>
+      <w:pStyle w:val="Ttulo7"/>
       <w:lvlText w:val="%1.%2.%3.%4.%5.%6.%7"/>
       <w:lvlJc w:val="left"/>
     </w:lvl>
     <w:lvl w:ilvl="7">
       <w:start w:val="1"/>
       <w:numFmt w:val="decimal"/>
+      <w:pStyle w:val="Ttulo8"/>
       <w:lvlText w:val="%1.%2.%3.%4.%5.%6.%7.%8"/>
       <w:lvlJc w:val="left"/>
     </w:lvl>
     <w:lvl w:ilvl="8">
       <w:start w:val="1"/>
       <w:numFmt w:val="decimal"/>
+      <w:pStyle w:val="Ttulo9"/>
       <w:lvlText w:val="%1.%2.%3.%4.%5.%6.%7.%8.%9"/>
       <w:lvlJc w:val="left"/>
     </w:lvl>
@@ -3800,6 +3887,119 @@
     </w:lvl>
   </w:abstractNum>
   <w:abstractNum w:abstractNumId="12" w15:restartNumberingAfterBreak="0">
+    <w:nsid w:val="49BB5F0C"/>
+    <w:multiLevelType w:val="hybridMultilevel"/>
+    <w:tmpl w:val="30DE0D78"/>
+    <w:lvl w:ilvl="0" w:tplc="04160001">
+      <w:start w:val="3"/>
+      <w:numFmt w:val="bullet"/>
+      <w:lvlText w:val=""/>
+      <w:lvlJc w:val="left"/>
+      <w:pPr>
+        <w:ind w:left="720" w:hanging="360"/>
+      </w:pPr>
+      <w:rPr>
+        <w:rFonts w:ascii="Symbol" w:eastAsia="Times New Roman" w:hAnsi="Symbol" w:cs="Times New Roman" w:hint="default"/>
+      </w:rPr>
+    </w:lvl>
+    <w:lvl w:ilvl="1" w:tplc="04160003" w:tentative="1">
+      <w:start w:val="1"/>
+      <w:numFmt w:val="bullet"/>
+      <w:lvlText w:val="o"/>
+      <w:lvlJc w:val="left"/>
+      <w:pPr>
+        <w:ind w:left="1440" w:hanging="360"/>
+      </w:pPr>
+      <w:rPr>
+        <w:rFonts w:ascii="Courier New" w:hAnsi="Courier New" w:cs="Courier New" w:hint="default"/>
+      </w:rPr>
+    </w:lvl>
+    <w:lvl w:ilvl="2" w:tplc="04160005" w:tentative="1">
+      <w:start w:val="1"/>
+      <w:numFmt w:val="bullet"/>
+      <w:lvlText w:val=""/>
+      <w:lvlJc w:val="left"/>
+      <w:pPr>
+        <w:ind w:left="2160" w:hanging="360"/>
+      </w:pPr>
+      <w:rPr>
+        <w:rFonts w:ascii="Wingdings" w:hAnsi="Wingdings" w:hint="default"/>
+      </w:rPr>
+    </w:lvl>
+    <w:lvl w:ilvl="3" w:tplc="04160001" w:tentative="1">
+      <w:start w:val="1"/>
+      <w:numFmt w:val="bullet"/>
+      <w:lvlText w:val=""/>
+      <w:lvlJc w:val="left"/>
+      <w:pPr>
+        <w:ind w:left="2880" w:hanging="360"/>
+      </w:pPr>
+      <w:rPr>
+        <w:rFonts w:ascii="Symbol" w:hAnsi="Symbol" w:hint="default"/>
+      </w:rPr>
+    </w:lvl>
+    <w:lvl w:ilvl="4" w:tplc="04160003" w:tentative="1">
+      <w:start w:val="1"/>
+      <w:numFmt w:val="bullet"/>
+      <w:lvlText w:val="o"/>
+      <w:lvlJc w:val="left"/>
+      <w:pPr>
+        <w:ind w:left="3600" w:hanging="360"/>
+      </w:pPr>
+      <w:rPr>
+        <w:rFonts w:ascii="Courier New" w:hAnsi="Courier New" w:cs="Courier New" w:hint="default"/>
+      </w:rPr>
+    </w:lvl>
+    <w:lvl w:ilvl="5" w:tplc="04160005" w:tentative="1">
+      <w:start w:val="1"/>
+      <w:numFmt w:val="bullet"/>
+      <w:lvlText w:val=""/>
+      <w:lvlJc w:val="left"/>
+      <w:pPr>
+        <w:ind w:left="4320" w:hanging="360"/>
+      </w:pPr>
+      <w:rPr>
+        <w:rFonts w:ascii="Wingdings" w:hAnsi="Wingdings" w:hint="default"/>
+      </w:rPr>
+    </w:lvl>
+    <w:lvl w:ilvl="6" w:tplc="04160001" w:tentative="1">
+      <w:start w:val="1"/>
+      <w:numFmt w:val="bullet"/>
+      <w:lvlText w:val=""/>
+      <w:lvlJc w:val="left"/>
+      <w:pPr>
+        <w:ind w:left="5040" w:hanging="360"/>
+      </w:pPr>
+      <w:rPr>
+        <w:rFonts w:ascii="Symbol" w:hAnsi="Symbol" w:hint="default"/>
+      </w:rPr>
+    </w:lvl>
+    <w:lvl w:ilvl="7" w:tplc="04160003" w:tentative="1">
+      <w:start w:val="1"/>
+      <w:numFmt w:val="bullet"/>
+      <w:lvlText w:val="o"/>
+      <w:lvlJc w:val="left"/>
+      <w:pPr>
+        <w:ind w:left="5760" w:hanging="360"/>
+      </w:pPr>
+      <w:rPr>
+        <w:rFonts w:ascii="Courier New" w:hAnsi="Courier New" w:cs="Courier New" w:hint="default"/>
+      </w:rPr>
+    </w:lvl>
+    <w:lvl w:ilvl="8" w:tplc="04160005" w:tentative="1">
+      <w:start w:val="1"/>
+      <w:numFmt w:val="bullet"/>
+      <w:lvlText w:val=""/>
+      <w:lvlJc w:val="left"/>
+      <w:pPr>
+        <w:ind w:left="6480" w:hanging="360"/>
+      </w:pPr>
+      <w:rPr>
+        <w:rFonts w:ascii="Wingdings" w:hAnsi="Wingdings" w:hint="default"/>
+      </w:rPr>
+    </w:lvl>
+  </w:abstractNum>
+  <w:abstractNum w:abstractNumId="13" w15:restartNumberingAfterBreak="0">
     <w:nsid w:val="49E170D0"/>
     <w:multiLevelType w:val="multilevel"/>
     <w:tmpl w:val="04090001"/>
@@ -3859,7 +4059,121 @@
       <w:lvlJc w:val="left"/>
     </w:lvl>
   </w:abstractNum>
-  <w:abstractNum w:abstractNumId="13" w15:restartNumberingAfterBreak="0">
+  <w:abstractNum w:abstractNumId="14" w15:restartNumberingAfterBreak="0">
+    <w:nsid w:val="4BEA1EA7"/>
+    <w:multiLevelType w:val="multilevel"/>
+    <w:tmpl w:val="52EC8F96"/>
+    <w:lvl w:ilvl="0">
+      <w:start w:val="1"/>
+      <w:numFmt w:val="decimal"/>
+      <w:pStyle w:val="Bullet"/>
+      <w:lvlText w:val="%1."/>
+      <w:lvlJc w:val="left"/>
+      <w:pPr>
+        <w:tabs>
+          <w:tab w:val="num" w:pos="720"/>
+        </w:tabs>
+        <w:ind w:left="720" w:hanging="720"/>
+      </w:pPr>
+    </w:lvl>
+    <w:lvl w:ilvl="1">
+      <w:start w:val="1"/>
+      <w:numFmt w:val="decimal"/>
+      <w:lvlText w:val="%2."/>
+      <w:lvlJc w:val="left"/>
+      <w:pPr>
+        <w:tabs>
+          <w:tab w:val="num" w:pos="1440"/>
+        </w:tabs>
+        <w:ind w:left="1440" w:hanging="720"/>
+      </w:pPr>
+    </w:lvl>
+    <w:lvl w:ilvl="2">
+      <w:start w:val="1"/>
+      <w:numFmt w:val="decimal"/>
+      <w:lvlText w:val="%3."/>
+      <w:lvlJc w:val="left"/>
+      <w:pPr>
+        <w:tabs>
+          <w:tab w:val="num" w:pos="2160"/>
+        </w:tabs>
+        <w:ind w:left="2160" w:hanging="720"/>
+      </w:pPr>
+    </w:lvl>
+    <w:lvl w:ilvl="3">
+      <w:start w:val="1"/>
+      <w:numFmt w:val="decimal"/>
+      <w:lvlText w:val="%4."/>
+      <w:lvlJc w:val="left"/>
+      <w:pPr>
+        <w:tabs>
+          <w:tab w:val="num" w:pos="2880"/>
+        </w:tabs>
+        <w:ind w:left="2880" w:hanging="720"/>
+      </w:pPr>
+    </w:lvl>
+    <w:lvl w:ilvl="4">
+      <w:start w:val="1"/>
+      <w:numFmt w:val="decimal"/>
+      <w:lvlText w:val="%5."/>
+      <w:lvlJc w:val="left"/>
+      <w:pPr>
+        <w:tabs>
+          <w:tab w:val="num" w:pos="3600"/>
+        </w:tabs>
+        <w:ind w:left="3600" w:hanging="720"/>
+      </w:pPr>
+    </w:lvl>
+    <w:lvl w:ilvl="5">
+      <w:start w:val="1"/>
+      <w:numFmt w:val="decimal"/>
+      <w:lvlText w:val="%6."/>
+      <w:lvlJc w:val="left"/>
+      <w:pPr>
+        <w:tabs>
+          <w:tab w:val="num" w:pos="4320"/>
+        </w:tabs>
+        <w:ind w:left="4320" w:hanging="720"/>
+      </w:pPr>
+    </w:lvl>
+    <w:lvl w:ilvl="6">
+      <w:start w:val="1"/>
+      <w:numFmt w:val="decimal"/>
+      <w:lvlText w:val="%7."/>
+      <w:lvlJc w:val="left"/>
+      <w:pPr>
+        <w:tabs>
+          <w:tab w:val="num" w:pos="5040"/>
+        </w:tabs>
+        <w:ind w:left="5040" w:hanging="720"/>
+      </w:pPr>
+    </w:lvl>
+    <w:lvl w:ilvl="7">
+      <w:start w:val="1"/>
+      <w:numFmt w:val="decimal"/>
+      <w:lvlText w:val="%8."/>
+      <w:lvlJc w:val="left"/>
+      <w:pPr>
+        <w:tabs>
+          <w:tab w:val="num" w:pos="5760"/>
+        </w:tabs>
+        <w:ind w:left="5760" w:hanging="720"/>
+      </w:pPr>
+    </w:lvl>
+    <w:lvl w:ilvl="8">
+      <w:start w:val="1"/>
+      <w:numFmt w:val="decimal"/>
+      <w:lvlText w:val="%9."/>
+      <w:lvlJc w:val="left"/>
+      <w:pPr>
+        <w:tabs>
+          <w:tab w:val="num" w:pos="6480"/>
+        </w:tabs>
+        <w:ind w:left="6480" w:hanging="720"/>
+      </w:pPr>
+    </w:lvl>
+  </w:abstractNum>
+  <w:abstractNum w:abstractNumId="15" w15:restartNumberingAfterBreak="0">
     <w:nsid w:val="4F64732B"/>
     <w:multiLevelType w:val="multilevel"/>
     <w:tmpl w:val="04090001"/>
@@ -3919,7 +4233,7 @@
       <w:lvlJc w:val="left"/>
     </w:lvl>
   </w:abstractNum>
-  <w:abstractNum w:abstractNumId="14" w15:restartNumberingAfterBreak="0">
+  <w:abstractNum w:abstractNumId="16" w15:restartNumberingAfterBreak="0">
     <w:nsid w:val="52DF734E"/>
     <w:multiLevelType w:val="multilevel"/>
     <w:tmpl w:val="04090001"/>
@@ -3979,7 +4293,7 @@
       <w:lvlJc w:val="left"/>
     </w:lvl>
   </w:abstractNum>
-  <w:abstractNum w:abstractNumId="15" w15:restartNumberingAfterBreak="0">
+  <w:abstractNum w:abstractNumId="17" w15:restartNumberingAfterBreak="0">
     <w:nsid w:val="6D2F7D46"/>
     <w:multiLevelType w:val="multilevel"/>
     <w:tmpl w:val="04090001"/>
@@ -4039,7 +4353,7 @@
       <w:lvlJc w:val="left"/>
     </w:lvl>
   </w:abstractNum>
-  <w:abstractNum w:abstractNumId="16" w15:restartNumberingAfterBreak="0">
+  <w:abstractNum w:abstractNumId="18" w15:restartNumberingAfterBreak="0">
     <w:nsid w:val="71F21F2A"/>
     <w:multiLevelType w:val="multilevel"/>
     <w:tmpl w:val="04090001"/>
@@ -4099,7 +4413,7 @@
       <w:lvlJc w:val="left"/>
     </w:lvl>
   </w:abstractNum>
-  <w:abstractNum w:abstractNumId="17" w15:restartNumberingAfterBreak="0">
+  <w:abstractNum w:abstractNumId="19" w15:restartNumberingAfterBreak="0">
     <w:nsid w:val="743601FB"/>
     <w:multiLevelType w:val="multilevel"/>
     <w:tmpl w:val="04090001"/>
@@ -4159,7 +4473,7 @@
       <w:lvlJc w:val="left"/>
     </w:lvl>
   </w:abstractNum>
-  <w:abstractNum w:abstractNumId="18" w15:restartNumberingAfterBreak="0">
+  <w:abstractNum w:abstractNumId="20" w15:restartNumberingAfterBreak="0">
     <w:nsid w:val="756150CA"/>
     <w:multiLevelType w:val="multilevel"/>
     <w:tmpl w:val="04090001"/>
@@ -4219,7 +4533,121 @@
       <w:lvlJc w:val="left"/>
     </w:lvl>
   </w:abstractNum>
-  <w:abstractNum w:abstractNumId="19" w15:restartNumberingAfterBreak="0">
+  <w:abstractNum w:abstractNumId="21" w15:restartNumberingAfterBreak="0">
+    <w:nsid w:val="77AC5137"/>
+    <w:multiLevelType w:val="hybridMultilevel"/>
+    <w:tmpl w:val="7088B39E"/>
+    <w:lvl w:ilvl="0" w:tplc="04160001">
+      <w:start w:val="3"/>
+      <w:numFmt w:val="bullet"/>
+      <w:lvlText w:val=""/>
+      <w:lvlJc w:val="left"/>
+      <w:pPr>
+        <w:ind w:left="720" w:hanging="360"/>
+      </w:pPr>
+      <w:rPr>
+        <w:rFonts w:ascii="Symbol" w:eastAsia="Times New Roman" w:hAnsi="Symbol" w:cs="Times New Roman" w:hint="default"/>
+        <w:b w:val="0"/>
+      </w:rPr>
+    </w:lvl>
+    <w:lvl w:ilvl="1" w:tplc="04160003" w:tentative="1">
+      <w:start w:val="1"/>
+      <w:numFmt w:val="bullet"/>
+      <w:lvlText w:val="o"/>
+      <w:lvlJc w:val="left"/>
+      <w:pPr>
+        <w:ind w:left="1440" w:hanging="360"/>
+      </w:pPr>
+      <w:rPr>
+        <w:rFonts w:ascii="Courier New" w:hAnsi="Courier New" w:cs="Courier New" w:hint="default"/>
+      </w:rPr>
+    </w:lvl>
+    <w:lvl w:ilvl="2" w:tplc="04160005" w:tentative="1">
+      <w:start w:val="1"/>
+      <w:numFmt w:val="bullet"/>
+      <w:lvlText w:val=""/>
+      <w:lvlJc w:val="left"/>
+      <w:pPr>
+        <w:ind w:left="2160" w:hanging="360"/>
+      </w:pPr>
+      <w:rPr>
+        <w:rFonts w:ascii="Wingdings" w:hAnsi="Wingdings" w:hint="default"/>
+      </w:rPr>
+    </w:lvl>
+    <w:lvl w:ilvl="3" w:tplc="04160001" w:tentative="1">
+      <w:start w:val="1"/>
+      <w:numFmt w:val="bullet"/>
+      <w:lvlText w:val=""/>
+      <w:lvlJc w:val="left"/>
+      <w:pPr>
+        <w:ind w:left="2880" w:hanging="360"/>
+      </w:pPr>
+      <w:rPr>
+        <w:rFonts w:ascii="Symbol" w:hAnsi="Symbol" w:hint="default"/>
+      </w:rPr>
+    </w:lvl>
+    <w:lvl w:ilvl="4" w:tplc="04160003" w:tentative="1">
+      <w:start w:val="1"/>
+      <w:numFmt w:val="bullet"/>
+      <w:lvlText w:val="o"/>
+      <w:lvlJc w:val="left"/>
+      <w:pPr>
+        <w:ind w:left="3600" w:hanging="360"/>
+      </w:pPr>
+      <w:rPr>
+        <w:rFonts w:ascii="Courier New" w:hAnsi="Courier New" w:cs="Courier New" w:hint="default"/>
+      </w:rPr>
+    </w:lvl>
+    <w:lvl w:ilvl="5" w:tplc="04160005" w:tentative="1">
+      <w:start w:val="1"/>
+      <w:numFmt w:val="bullet"/>
+      <w:lvlText w:val=""/>
+      <w:lvlJc w:val="left"/>
+      <w:pPr>
+        <w:ind w:left="4320" w:hanging="360"/>
+      </w:pPr>
+      <w:rPr>
+        <w:rFonts w:ascii="Wingdings" w:hAnsi="Wingdings" w:hint="default"/>
+      </w:rPr>
+    </w:lvl>
+    <w:lvl w:ilvl="6" w:tplc="04160001" w:tentative="1">
+      <w:start w:val="1"/>
+      <w:numFmt w:val="bullet"/>
+      <w:lvlText w:val=""/>
+      <w:lvlJc w:val="left"/>
+      <w:pPr>
+        <w:ind w:left="5040" w:hanging="360"/>
+      </w:pPr>
+      <w:rPr>
+        <w:rFonts w:ascii="Symbol" w:hAnsi="Symbol" w:hint="default"/>
+      </w:rPr>
+    </w:lvl>
+    <w:lvl w:ilvl="7" w:tplc="04160003" w:tentative="1">
+      <w:start w:val="1"/>
+      <w:numFmt w:val="bullet"/>
+      <w:lvlText w:val="o"/>
+      <w:lvlJc w:val="left"/>
+      <w:pPr>
+        <w:ind w:left="5760" w:hanging="360"/>
+      </w:pPr>
+      <w:rPr>
+        <w:rFonts w:ascii="Courier New" w:hAnsi="Courier New" w:cs="Courier New" w:hint="default"/>
+      </w:rPr>
+    </w:lvl>
+    <w:lvl w:ilvl="8" w:tplc="04160005" w:tentative="1">
+      <w:start w:val="1"/>
+      <w:numFmt w:val="bullet"/>
+      <w:lvlText w:val=""/>
+      <w:lvlJc w:val="left"/>
+      <w:pPr>
+        <w:ind w:left="6480" w:hanging="360"/>
+      </w:pPr>
+      <w:rPr>
+        <w:rFonts w:ascii="Wingdings" w:hAnsi="Wingdings" w:hint="default"/>
+      </w:rPr>
+    </w:lvl>
+  </w:abstractNum>
+  <w:abstractNum w:abstractNumId="22" w15:restartNumberingAfterBreak="0">
     <w:nsid w:val="7BE434D7"/>
     <w:multiLevelType w:val="multilevel"/>
     <w:tmpl w:val="04090001"/>
@@ -4286,13 +4714,13 @@
     <w:abstractNumId w:val="9"/>
   </w:num>
   <w:num w:numId="3">
-    <w:abstractNumId w:val="19"/>
+    <w:abstractNumId w:val="22"/>
   </w:num>
   <w:num w:numId="4">
-    <w:abstractNumId w:val="14"/>
+    <w:abstractNumId w:val="16"/>
   </w:num>
   <w:num w:numId="5">
-    <w:abstractNumId w:val="13"/>
+    <w:abstractNumId w:val="15"/>
   </w:num>
   <w:num w:numId="6">
     <w:abstractNumId w:val="1"/>
@@ -4314,7 +4742,7 @@
     <w:abstractNumId w:val="2"/>
   </w:num>
   <w:num w:numId="8">
-    <w:abstractNumId w:val="18"/>
+    <w:abstractNumId w:val="20"/>
   </w:num>
   <w:num w:numId="9">
     <w:abstractNumId w:val="3"/>
@@ -4326,7 +4754,7 @@
     <w:abstractNumId w:val="8"/>
   </w:num>
   <w:num w:numId="12">
-    <w:abstractNumId w:val="17"/>
+    <w:abstractNumId w:val="19"/>
   </w:num>
   <w:num w:numId="13">
     <w:abstractNumId w:val="7"/>
@@ -4335,10 +4763,10 @@
     <w:abstractNumId w:val="4"/>
   </w:num>
   <w:num w:numId="15">
-    <w:abstractNumId w:val="16"/>
+    <w:abstractNumId w:val="18"/>
   </w:num>
   <w:num w:numId="16">
-    <w:abstractNumId w:val="12"/>
+    <w:abstractNumId w:val="13"/>
   </w:num>
   <w:num w:numId="17">
     <w:abstractNumId w:val="5"/>
@@ -4367,7 +4795,16 @@
     <w:abstractNumId w:val="6"/>
   </w:num>
   <w:num w:numId="21">
-    <w:abstractNumId w:val="15"/>
+    <w:abstractNumId w:val="17"/>
+  </w:num>
+  <w:num w:numId="22">
+    <w:abstractNumId w:val="14"/>
+  </w:num>
+  <w:num w:numId="23">
+    <w:abstractNumId w:val="12"/>
+  </w:num>
+  <w:num w:numId="24">
+    <w:abstractNumId w:val="21"/>
   </w:num>
 </w:numbering>
 </file>
@@ -4950,7 +5387,9 @@
   </w:style>
   <w:style w:type="character" w:default="1" w:styleId="Fontepargpadro">
     <w:name w:val="Default Paragraph Font"/>
+    <w:uiPriority w:val="1"/>
     <w:semiHidden/>
+    <w:unhideWhenUsed/>
   </w:style>
   <w:style w:type="table" w:default="1" w:styleId="Tabelanormal">
     <w:name w:val="Normal Table"/>
@@ -5298,13 +5737,13 @@
     <w:pPr>
       <w:widowControl/>
       <w:numPr>
-        <w:numId w:val="81"/>
+        <w:numId w:val="22"/>
       </w:numPr>
       <w:tabs>
         <w:tab w:val="left" w:pos="720"/>
       </w:tabs>
       <w:spacing w:before="120" w:line="240" w:lineRule="auto"/>
-      <w:ind w:left="720" w:right="360"/>
+      <w:ind w:right="360"/>
       <w:jc w:val="both"/>
     </w:pPr>
   </w:style>
@@ -5421,6 +5860,16 @@
       <w:noProof/>
       <w:color w:val="800000"/>
     </w:rPr>
+  </w:style>
+  <w:style w:type="paragraph" w:styleId="PargrafodaLista">
+    <w:name w:val="List Paragraph"/>
+    <w:basedOn w:val="Normal"/>
+    <w:uiPriority w:val="34"/>
+    <w:qFormat/>
+    <w:rsid w:val="009745DE"/>
+    <w:pPr>
+      <w:ind w:left="708"/>
+    </w:pPr>
   </w:style>
 </w:styles>
 </file>

</xml_diff>